<commit_message>
Results of the examples written to PDF work and Jupyter notebook
</commit_message>
<xml_diff>
--- a/Kvalitet podataka - Трајковић Филип 1574.docx
+++ b/Kvalitet podataka - Трајковић Филип 1574.docx
@@ -778,6 +778,7 @@
         <w:p>
           <w:pPr>
             <w:pStyle w:val="TOCHeading1"/>
+            <w:spacing w:line="360" w:lineRule="auto"/>
             <w:rPr>
               <w:rFonts w:ascii="Times New Roman" w:hAnsi="Times New Roman" w:cs="Times New Roman"/>
               <w:sz w:val="36"/>
@@ -794,15 +795,6 @@
             </w:rPr>
             <w:t>Садржај</w:t>
           </w:r>
-        </w:p>
-        <w:p>
-          <w:pPr>
-            <w:rPr>
-              <w:sz w:val="24"/>
-              <w:szCs w:val="24"/>
-              <w:lang w:val="sr-Cyrl-RS"/>
-            </w:rPr>
-          </w:pPr>
         </w:p>
         <w:p>
           <w:pPr>
@@ -847,7 +839,7 @@
             </w:rPr>
             <w:fldChar w:fldCharType="separate"/>
           </w:r>
-          <w:hyperlink w:anchor="_Toc133923743" w:history="1">
+          <w:hyperlink w:anchor="_Toc134275914" w:history="1">
             <w:r>
               <w:rPr>
                 <w:rStyle w:val="Hyperlink"/>
@@ -893,7 +885,7 @@
                 <w:noProof/>
                 <w:webHidden/>
               </w:rPr>
-              <w:instrText xml:space="preserve"> PAGEREF _Toc133923743 \h </w:instrText>
+              <w:instrText xml:space="preserve"> PAGEREF _Toc134275914 \h </w:instrText>
             </w:r>
             <w:r>
               <w:rPr>
@@ -937,7 +929,7 @@
               <w:color w:val="auto"/>
             </w:rPr>
           </w:pPr>
-          <w:hyperlink w:anchor="_Toc133923744" w:history="1">
+          <w:hyperlink w:anchor="_Toc134275915" w:history="1">
             <w:r>
               <w:rPr>
                 <w:rStyle w:val="Hyperlink"/>
@@ -983,7 +975,7 @@
                 <w:noProof/>
                 <w:webHidden/>
               </w:rPr>
-              <w:instrText xml:space="preserve"> PAGEREF _Toc133923744 \h </w:instrText>
+              <w:instrText xml:space="preserve"> PAGEREF _Toc134275915 \h </w:instrText>
             </w:r>
             <w:r>
               <w:rPr>
@@ -1027,7 +1019,7 @@
               <w:color w:val="auto"/>
             </w:rPr>
           </w:pPr>
-          <w:hyperlink w:anchor="_Toc133923745" w:history="1">
+          <w:hyperlink w:anchor="_Toc134275916" w:history="1">
             <w:r>
               <w:rPr>
                 <w:rStyle w:val="Hyperlink"/>
@@ -1073,7 +1065,7 @@
                 <w:noProof/>
                 <w:webHidden/>
               </w:rPr>
-              <w:instrText xml:space="preserve"> PAGEREF _Toc133923745 \h </w:instrText>
+              <w:instrText xml:space="preserve"> PAGEREF _Toc134275916 \h </w:instrText>
             </w:r>
             <w:r>
               <w:rPr>
@@ -1117,7 +1109,7 @@
               <w:color w:val="auto"/>
             </w:rPr>
           </w:pPr>
-          <w:hyperlink w:anchor="_Toc133923746" w:history="1">
+          <w:hyperlink w:anchor="_Toc134275917" w:history="1">
             <w:r>
               <w:rPr>
                 <w:rStyle w:val="Hyperlink"/>
@@ -1161,7 +1153,7 @@
                 <w:noProof/>
                 <w:webHidden/>
               </w:rPr>
-              <w:instrText xml:space="preserve"> PAGEREF _Toc133923746 \h </w:instrText>
+              <w:instrText xml:space="preserve"> PAGEREF _Toc134275917 \h </w:instrText>
             </w:r>
             <w:r>
               <w:rPr>
@@ -1206,7 +1198,7 @@
               <w:color w:val="auto"/>
             </w:rPr>
           </w:pPr>
-          <w:hyperlink w:anchor="_Toc133923747" w:history="1">
+          <w:hyperlink w:anchor="_Toc134275918" w:history="1">
             <w:r>
               <w:rPr>
                 <w:rStyle w:val="Hyperlink"/>
@@ -1251,7 +1243,7 @@
                 <w:noProof/>
                 <w:webHidden/>
               </w:rPr>
-              <w:instrText xml:space="preserve"> PAGEREF _Toc133923747 \h </w:instrText>
+              <w:instrText xml:space="preserve"> PAGEREF _Toc134275918 \h </w:instrText>
             </w:r>
             <w:r>
               <w:rPr>
@@ -1296,7 +1288,7 @@
               <w:color w:val="auto"/>
             </w:rPr>
           </w:pPr>
-          <w:hyperlink w:anchor="_Toc133923748" w:history="1">
+          <w:hyperlink w:anchor="_Toc134275919" w:history="1">
             <w:r>
               <w:rPr>
                 <w:rStyle w:val="Hyperlink"/>
@@ -1342,7 +1334,7 @@
                 <w:noProof/>
                 <w:webHidden/>
               </w:rPr>
-              <w:instrText xml:space="preserve"> PAGEREF _Toc133923748 \h </w:instrText>
+              <w:instrText xml:space="preserve"> PAGEREF _Toc134275919 \h </w:instrText>
             </w:r>
             <w:r>
               <w:rPr>
@@ -1387,7 +1379,7 @@
               <w:color w:val="auto"/>
             </w:rPr>
           </w:pPr>
-          <w:hyperlink w:anchor="_Toc133923749" w:history="1">
+          <w:hyperlink w:anchor="_Toc134275920" w:history="1">
             <w:r>
               <w:rPr>
                 <w:rStyle w:val="Hyperlink"/>
@@ -1433,7 +1425,7 @@
                 <w:noProof/>
                 <w:webHidden/>
               </w:rPr>
-              <w:instrText xml:space="preserve"> PAGEREF _Toc133923749 \h </w:instrText>
+              <w:instrText xml:space="preserve"> PAGEREF _Toc134275920 \h </w:instrText>
             </w:r>
             <w:r>
               <w:rPr>
@@ -1478,7 +1470,7 @@
               <w:color w:val="auto"/>
             </w:rPr>
           </w:pPr>
-          <w:hyperlink w:anchor="_Toc133923750" w:history="1">
+          <w:hyperlink w:anchor="_Toc134275921" w:history="1">
             <w:r>
               <w:rPr>
                 <w:rStyle w:val="Hyperlink"/>
@@ -1524,7 +1516,7 @@
                 <w:noProof/>
                 <w:webHidden/>
               </w:rPr>
-              <w:instrText xml:space="preserve"> PAGEREF _Toc133923750 \h </w:instrText>
+              <w:instrText xml:space="preserve"> PAGEREF _Toc134275921 \h </w:instrText>
             </w:r>
             <w:r>
               <w:rPr>
@@ -1569,7 +1561,7 @@
               <w:color w:val="auto"/>
             </w:rPr>
           </w:pPr>
-          <w:hyperlink w:anchor="_Toc133923751" w:history="1">
+          <w:hyperlink w:anchor="_Toc134275922" w:history="1">
             <w:r>
               <w:rPr>
                 <w:rStyle w:val="Hyperlink"/>
@@ -1615,7 +1607,7 @@
                 <w:noProof/>
                 <w:webHidden/>
               </w:rPr>
-              <w:instrText xml:space="preserve"> PAGEREF _Toc133923751 \h </w:instrText>
+              <w:instrText xml:space="preserve"> PAGEREF _Toc134275922 \h </w:instrText>
             </w:r>
             <w:r>
               <w:rPr>
@@ -1660,7 +1652,7 @@
               <w:color w:val="auto"/>
             </w:rPr>
           </w:pPr>
-          <w:hyperlink w:anchor="_Toc133923752" w:history="1">
+          <w:hyperlink w:anchor="_Toc134275923" w:history="1">
             <w:r>
               <w:rPr>
                 <w:rStyle w:val="Hyperlink"/>
@@ -1706,7 +1698,7 @@
                 <w:noProof/>
                 <w:webHidden/>
               </w:rPr>
-              <w:instrText xml:space="preserve"> PAGEREF _Toc133923752 \h </w:instrText>
+              <w:instrText xml:space="preserve"> PAGEREF _Toc134275923 \h </w:instrText>
             </w:r>
             <w:r>
               <w:rPr>
@@ -1750,7 +1742,7 @@
               <w:color w:val="auto"/>
             </w:rPr>
           </w:pPr>
-          <w:hyperlink w:anchor="_Toc133923753" w:history="1">
+          <w:hyperlink w:anchor="_Toc134275924" w:history="1">
             <w:r>
               <w:rPr>
                 <w:rStyle w:val="Hyperlink"/>
@@ -1796,7 +1788,7 @@
                 <w:noProof/>
                 <w:webHidden/>
               </w:rPr>
-              <w:instrText xml:space="preserve"> PAGEREF _Toc133923753 \h </w:instrText>
+              <w:instrText xml:space="preserve"> PAGEREF _Toc134275924 \h </w:instrText>
             </w:r>
             <w:r>
               <w:rPr>
@@ -1840,7 +1832,7 @@
               <w:color w:val="auto"/>
             </w:rPr>
           </w:pPr>
-          <w:hyperlink w:anchor="_Toc133923754" w:history="1">
+          <w:hyperlink w:anchor="_Toc134275925" w:history="1">
             <w:r>
               <w:rPr>
                 <w:rStyle w:val="Hyperlink"/>
@@ -1886,7 +1878,7 @@
                 <w:noProof/>
                 <w:webHidden/>
               </w:rPr>
-              <w:instrText xml:space="preserve"> PAGEREF _Toc133923754 \h </w:instrText>
+              <w:instrText xml:space="preserve"> PAGEREF _Toc134275925 \h </w:instrText>
             </w:r>
             <w:r>
               <w:rPr>
@@ -1931,7 +1923,7 @@
               <w:color w:val="auto"/>
             </w:rPr>
           </w:pPr>
-          <w:hyperlink w:anchor="_Toc133923755" w:history="1">
+          <w:hyperlink w:anchor="_Toc134275926" w:history="1">
             <w:r>
               <w:rPr>
                 <w:rStyle w:val="Hyperlink"/>
@@ -1977,7 +1969,7 @@
                 <w:noProof/>
                 <w:webHidden/>
               </w:rPr>
-              <w:instrText xml:space="preserve"> PAGEREF _Toc133923755 \h </w:instrText>
+              <w:instrText xml:space="preserve"> PAGEREF _Toc134275926 \h </w:instrText>
             </w:r>
             <w:r>
               <w:rPr>
@@ -2022,7 +2014,7 @@
               <w:color w:val="auto"/>
             </w:rPr>
           </w:pPr>
-          <w:hyperlink w:anchor="_Toc133923756" w:history="1">
+          <w:hyperlink w:anchor="_Toc134275927" w:history="1">
             <w:r>
               <w:rPr>
                 <w:rStyle w:val="Hyperlink"/>
@@ -2068,7 +2060,7 @@
                 <w:noProof/>
                 <w:webHidden/>
               </w:rPr>
-              <w:instrText xml:space="preserve"> PAGEREF _Toc133923756 \h </w:instrText>
+              <w:instrText xml:space="preserve"> PAGEREF _Toc134275927 \h </w:instrText>
             </w:r>
             <w:r>
               <w:rPr>
@@ -2113,7 +2105,7 @@
               <w:color w:val="auto"/>
             </w:rPr>
           </w:pPr>
-          <w:hyperlink w:anchor="_Toc133923757" w:history="1">
+          <w:hyperlink w:anchor="_Toc134275928" w:history="1">
             <w:r>
               <w:rPr>
                 <w:rStyle w:val="Hyperlink"/>
@@ -2159,7 +2151,7 @@
                 <w:noProof/>
                 <w:webHidden/>
               </w:rPr>
-              <w:instrText xml:space="preserve"> PAGEREF _Toc133923757 \h </w:instrText>
+              <w:instrText xml:space="preserve"> PAGEREF _Toc134275928 \h </w:instrText>
             </w:r>
             <w:r>
               <w:rPr>
@@ -2204,7 +2196,7 @@
               <w:color w:val="auto"/>
             </w:rPr>
           </w:pPr>
-          <w:hyperlink w:anchor="_Toc133923758" w:history="1">
+          <w:hyperlink w:anchor="_Toc134275929" w:history="1">
             <w:r>
               <w:rPr>
                 <w:rStyle w:val="Hyperlink"/>
@@ -2250,7 +2242,7 @@
                 <w:noProof/>
                 <w:webHidden/>
               </w:rPr>
-              <w:instrText xml:space="preserve"> PAGEREF _Toc133923758 \h </w:instrText>
+              <w:instrText xml:space="preserve"> PAGEREF _Toc134275929 \h </w:instrText>
             </w:r>
             <w:r>
               <w:rPr>
@@ -2294,7 +2286,7 @@
               <w:color w:val="auto"/>
             </w:rPr>
           </w:pPr>
-          <w:hyperlink w:anchor="_Toc133923759" w:history="1">
+          <w:hyperlink w:anchor="_Toc134275930" w:history="1">
             <w:r>
               <w:rPr>
                 <w:rStyle w:val="Hyperlink"/>
@@ -2338,7 +2330,7 @@
                 <w:noProof/>
                 <w:webHidden/>
               </w:rPr>
-              <w:instrText xml:space="preserve"> PAGEREF _Toc133923759 \h </w:instrText>
+              <w:instrText xml:space="preserve"> PAGEREF _Toc134275930 \h </w:instrText>
             </w:r>
             <w:r>
               <w:rPr>
@@ -2383,7 +2375,7 @@
               <w:color w:val="auto"/>
             </w:rPr>
           </w:pPr>
-          <w:hyperlink w:anchor="_Toc133923760" w:history="1">
+          <w:hyperlink w:anchor="_Toc134275931" w:history="1">
             <w:r>
               <w:rPr>
                 <w:rStyle w:val="Hyperlink"/>
@@ -2427,7 +2419,7 @@
                 <w:noProof/>
                 <w:webHidden/>
               </w:rPr>
-              <w:instrText xml:space="preserve"> PAGEREF _Toc133923760 \h </w:instrText>
+              <w:instrText xml:space="preserve"> PAGEREF _Toc134275931 \h </w:instrText>
             </w:r>
             <w:r>
               <w:rPr>
@@ -2472,7 +2464,7 @@
               <w:color w:val="auto"/>
             </w:rPr>
           </w:pPr>
-          <w:hyperlink w:anchor="_Toc133923761" w:history="1">
+          <w:hyperlink w:anchor="_Toc134275932" w:history="1">
             <w:r>
               <w:rPr>
                 <w:rStyle w:val="Hyperlink"/>
@@ -2516,7 +2508,7 @@
                 <w:noProof/>
                 <w:webHidden/>
               </w:rPr>
-              <w:instrText xml:space="preserve"> PAGEREF _Toc133923761 \h </w:instrText>
+              <w:instrText xml:space="preserve"> PAGEREF _Toc134275932 \h </w:instrText>
             </w:r>
             <w:r>
               <w:rPr>
@@ -2561,7 +2553,7 @@
               <w:color w:val="auto"/>
             </w:rPr>
           </w:pPr>
-          <w:hyperlink w:anchor="_Toc133923762" w:history="1">
+          <w:hyperlink w:anchor="_Toc134275933" w:history="1">
             <w:r>
               <w:rPr>
                 <w:rStyle w:val="Hyperlink"/>
@@ -2605,7 +2597,7 @@
                 <w:noProof/>
                 <w:webHidden/>
               </w:rPr>
-              <w:instrText xml:space="preserve"> PAGEREF _Toc133923762 \h </w:instrText>
+              <w:instrText xml:space="preserve"> PAGEREF _Toc134275933 \h </w:instrText>
             </w:r>
             <w:r>
               <w:rPr>
@@ -2649,7 +2641,7 @@
               <w:color w:val="auto"/>
             </w:rPr>
           </w:pPr>
-          <w:hyperlink w:anchor="_Toc133923763" w:history="1">
+          <w:hyperlink w:anchor="_Toc134275934" w:history="1">
             <w:r>
               <w:rPr>
                 <w:rStyle w:val="Hyperlink"/>
@@ -2695,7 +2687,7 @@
                 <w:noProof/>
                 <w:webHidden/>
               </w:rPr>
-              <w:instrText xml:space="preserve"> PAGEREF _Toc133923763 \h </w:instrText>
+              <w:instrText xml:space="preserve"> PAGEREF _Toc134275934 \h </w:instrText>
             </w:r>
             <w:r>
               <w:rPr>
@@ -2740,7 +2732,7 @@
               <w:color w:val="auto"/>
             </w:rPr>
           </w:pPr>
-          <w:hyperlink w:anchor="_Toc133923764" w:history="1">
+          <w:hyperlink w:anchor="_Toc134275935" w:history="1">
             <w:r>
               <w:rPr>
                 <w:rStyle w:val="Hyperlink"/>
@@ -2786,7 +2778,7 @@
                 <w:noProof/>
                 <w:webHidden/>
               </w:rPr>
-              <w:instrText xml:space="preserve"> PAGEREF _Toc133923764 \h </w:instrText>
+              <w:instrText xml:space="preserve"> PAGEREF _Toc134275935 \h </w:instrText>
             </w:r>
             <w:r>
               <w:rPr>
@@ -2831,7 +2823,7 @@
               <w:color w:val="auto"/>
             </w:rPr>
           </w:pPr>
-          <w:hyperlink w:anchor="_Toc133923765" w:history="1">
+          <w:hyperlink w:anchor="_Toc134275936" w:history="1">
             <w:r>
               <w:rPr>
                 <w:rStyle w:val="Hyperlink"/>
@@ -2854,23 +2846,7 @@
                 <w:rFonts w:ascii="Times New Roman" w:hAnsi="Times New Roman" w:cs="Times New Roman"/>
                 <w:noProof/>
               </w:rPr>
-              <w:t>Континуал</w:t>
-            </w:r>
-            <w:r>
-              <w:rPr>
-                <w:rStyle w:val="Hyperlink"/>
-                <w:rFonts w:ascii="Times New Roman" w:hAnsi="Times New Roman" w:cs="Times New Roman"/>
-                <w:noProof/>
-              </w:rPr>
-              <w:t>н</w:t>
-            </w:r>
-            <w:r>
-              <w:rPr>
-                <w:rStyle w:val="Hyperlink"/>
-                <w:rFonts w:ascii="Times New Roman" w:hAnsi="Times New Roman" w:cs="Times New Roman"/>
-                <w:noProof/>
-              </w:rPr>
-              <w:t>а расподела података</w:t>
+              <w:t>Континуална расподела података</w:t>
             </w:r>
             <w:r>
               <w:rPr>
@@ -2891,7 +2867,7 @@
                 <w:noProof/>
                 <w:webHidden/>
               </w:rPr>
-              <w:instrText xml:space="preserve"> PAGEREF _Toc133923765 \h </w:instrText>
+              <w:instrText xml:space="preserve"> PAGEREF _Toc134275936 \h </w:instrText>
             </w:r>
             <w:r>
               <w:rPr>
@@ -2935,7 +2911,7 @@
               <w:color w:val="auto"/>
             </w:rPr>
           </w:pPr>
-          <w:hyperlink w:anchor="_Toc133923766" w:history="1">
+          <w:hyperlink w:anchor="_Toc134275937" w:history="1">
             <w:r>
               <w:rPr>
                 <w:rStyle w:val="Hyperlink"/>
@@ -2981,7 +2957,7 @@
                 <w:noProof/>
                 <w:webHidden/>
               </w:rPr>
-              <w:instrText xml:space="preserve"> PAGEREF _Toc133923766 \h </w:instrText>
+              <w:instrText xml:space="preserve"> PAGEREF _Toc134275937 \h </w:instrText>
             </w:r>
             <w:r>
               <w:rPr>
@@ -3025,7 +3001,7 @@
               <w:color w:val="auto"/>
             </w:rPr>
           </w:pPr>
-          <w:hyperlink w:anchor="_Toc133923767" w:history="1">
+          <w:hyperlink w:anchor="_Toc134275938" w:history="1">
             <w:r>
               <w:rPr>
                 <w:rStyle w:val="Hyperlink"/>
@@ -3071,7 +3047,7 @@
                 <w:noProof/>
                 <w:webHidden/>
               </w:rPr>
-              <w:instrText xml:space="preserve"> PAGEREF _Toc133923767 \h </w:instrText>
+              <w:instrText xml:space="preserve"> PAGEREF _Toc134275938 \h </w:instrText>
             </w:r>
             <w:r>
               <w:rPr>
@@ -3115,7 +3091,23 @@
               <w:color w:val="auto"/>
             </w:rPr>
           </w:pPr>
-          <w:hyperlink w:anchor="_Toc133923768" w:history="1">
+          <w:hyperlink w:anchor="_Toc134275939" w:history="1">
+            <w:r>
+              <w:rPr>
+                <w:rStyle w:val="Hyperlink"/>
+                <w:rFonts w:ascii="Times New Roman" w:hAnsi="Times New Roman" w:cs="Times New Roman"/>
+                <w:noProof/>
+              </w:rPr>
+              <w:t>6.</w:t>
+            </w:r>
+            <w:r>
+              <w:rPr>
+                <w:rFonts w:eastAsiaTheme="minorEastAsia"/>
+                <w:noProof/>
+                <w:color w:val="auto"/>
+              </w:rPr>
+              <w:tab/>
+            </w:r>
             <w:r>
               <w:rPr>
                 <w:rStyle w:val="Hyperlink"/>
@@ -3123,34 +3115,17 @@
                 <w:noProof/>
                 <w:lang w:val="sr-Cyrl-RS"/>
               </w:rPr>
-              <w:t>6.</w:t>
+              <w:t>Примери из практичног дела семинарског рада</w:t>
             </w:r>
             <w:r>
               <w:rPr>
-                <w:rFonts w:eastAsiaTheme="minorEastAsia"/>
                 <w:noProof/>
-                <w:color w:val="auto"/>
+                <w:webHidden/>
               </w:rPr>
               <w:tab/>
             </w:r>
             <w:r>
               <w:rPr>
-                <w:rStyle w:val="Hyperlink"/>
-                <w:rFonts w:ascii="Times New Roman" w:hAnsi="Times New Roman" w:cs="Times New Roman"/>
-                <w:noProof/>
-                <w:lang w:val="sr-Cyrl-RS"/>
-              </w:rPr>
-              <w:t>Закључак</w:t>
-            </w:r>
-            <w:r>
-              <w:rPr>
-                <w:noProof/>
-                <w:webHidden/>
-              </w:rPr>
-              <w:tab/>
-            </w:r>
-            <w:r>
-              <w:rPr>
                 <w:noProof/>
                 <w:webHidden/>
               </w:rPr>
@@ -3161,7 +3136,7 @@
                 <w:noProof/>
                 <w:webHidden/>
               </w:rPr>
-              <w:instrText xml:space="preserve"> PAGEREF _Toc133923768 \h </w:instrText>
+              <w:instrText xml:space="preserve"> PAGEREF _Toc134275939 \h </w:instrText>
             </w:r>
             <w:r>
               <w:rPr>
@@ -3205,12 +3180,13 @@
               <w:color w:val="auto"/>
             </w:rPr>
           </w:pPr>
-          <w:hyperlink w:anchor="_Toc133923769" w:history="1">
+          <w:hyperlink w:anchor="_Toc134275940" w:history="1">
             <w:r>
               <w:rPr>
                 <w:rStyle w:val="Hyperlink"/>
                 <w:rFonts w:ascii="Times New Roman" w:hAnsi="Times New Roman" w:cs="Times New Roman"/>
                 <w:noProof/>
+                <w:lang w:val="sr-Cyrl-RS"/>
               </w:rPr>
               <w:t>7.</w:t>
             </w:r>
@@ -3227,6 +3203,95 @@
                 <w:rStyle w:val="Hyperlink"/>
                 <w:rFonts w:ascii="Times New Roman" w:hAnsi="Times New Roman" w:cs="Times New Roman"/>
                 <w:noProof/>
+                <w:lang w:val="sr-Cyrl-RS"/>
+              </w:rPr>
+              <w:t>Закључак</w:t>
+            </w:r>
+            <w:r>
+              <w:rPr>
+                <w:noProof/>
+                <w:webHidden/>
+              </w:rPr>
+              <w:tab/>
+            </w:r>
+            <w:r>
+              <w:rPr>
+                <w:noProof/>
+                <w:webHidden/>
+              </w:rPr>
+              <w:fldChar w:fldCharType="begin"/>
+            </w:r>
+            <w:r>
+              <w:rPr>
+                <w:noProof/>
+                <w:webHidden/>
+              </w:rPr>
+              <w:instrText xml:space="preserve"> PAGEREF _Toc134275940 \h </w:instrText>
+            </w:r>
+            <w:r>
+              <w:rPr>
+                <w:noProof/>
+                <w:webHidden/>
+              </w:rPr>
+            </w:r>
+            <w:r>
+              <w:rPr>
+                <w:noProof/>
+                <w:webHidden/>
+              </w:rPr>
+              <w:fldChar w:fldCharType="separate"/>
+            </w:r>
+            <w:r>
+              <w:rPr>
+                <w:noProof/>
+                <w:webHidden/>
+              </w:rPr>
+              <w:t>39</w:t>
+            </w:r>
+            <w:r>
+              <w:rPr>
+                <w:noProof/>
+                <w:webHidden/>
+              </w:rPr>
+              <w:fldChar w:fldCharType="end"/>
+            </w:r>
+          </w:hyperlink>
+        </w:p>
+        <w:p>
+          <w:pPr>
+            <w:pStyle w:val="TOC1"/>
+            <w:tabs>
+              <w:tab w:val="left" w:pos="840"/>
+              <w:tab w:val="right" w:leader="dot" w:pos="9350"/>
+            </w:tabs>
+            <w:rPr>
+              <w:rFonts w:eastAsiaTheme="minorEastAsia"/>
+              <w:noProof/>
+              <w:color w:val="auto"/>
+            </w:rPr>
+          </w:pPr>
+          <w:hyperlink w:anchor="_Toc134275941" w:history="1">
+            <w:r>
+              <w:rPr>
+                <w:rStyle w:val="Hyperlink"/>
+                <w:rFonts w:ascii="Times New Roman" w:hAnsi="Times New Roman" w:cs="Times New Roman"/>
+                <w:noProof/>
+              </w:rPr>
+              <w:t>8.</w:t>
+            </w:r>
+            <w:r>
+              <w:rPr>
+                <w:rFonts w:eastAsiaTheme="minorEastAsia"/>
+                <w:noProof/>
+                <w:color w:val="auto"/>
+              </w:rPr>
+              <w:tab/>
+            </w:r>
+            <w:r>
+              <w:rPr>
+                <w:rStyle w:val="Hyperlink"/>
+                <w:rFonts w:ascii="Times New Roman" w:hAnsi="Times New Roman" w:cs="Times New Roman"/>
+                <w:noProof/>
               </w:rPr>
               <w:t>Литература</w:t>
             </w:r>
@@ -3249,7 +3314,7 @@
                 <w:noProof/>
                 <w:webHidden/>
               </w:rPr>
-              <w:instrText xml:space="preserve"> PAGEREF _Toc133923769 \h </w:instrText>
+              <w:instrText xml:space="preserve"> PAGEREF _Toc134275941 \h </w:instrText>
             </w:r>
             <w:r>
               <w:rPr>
@@ -3269,7 +3334,7 @@
                 <w:noProof/>
                 <w:webHidden/>
               </w:rPr>
-              <w:t>37</w:t>
+              <w:t>40</w:t>
             </w:r>
             <w:r>
               <w:rPr>
@@ -3309,7 +3374,7 @@
           <w:lang w:val="sr-Cyrl-RS"/>
         </w:rPr>
       </w:pPr>
-      <w:bookmarkStart w:id="0" w:name="_Toc133923743"/>
+      <w:bookmarkStart w:id="0" w:name="_Toc134275914"/>
       <w:r>
         <w:rPr>
           <w:rFonts w:ascii="Times New Roman" w:hAnsi="Times New Roman" w:cs="Times New Roman"/>
@@ -3605,7 +3670,7 @@
           <w:lang w:val="sr-Cyrl-RS"/>
         </w:rPr>
       </w:pPr>
-      <w:bookmarkStart w:id="1" w:name="_Toc133923744"/>
+      <w:bookmarkStart w:id="1" w:name="_Toc134275915"/>
       <w:r>
         <w:rPr>
           <w:rFonts w:ascii="Times New Roman" w:hAnsi="Times New Roman" w:cs="Times New Roman"/>
@@ -3632,6 +3697,8 @@
           <w:lang w:val="sr-Cyrl-RS"/>
         </w:rPr>
       </w:pPr>
+      <w:bookmarkStart w:id="2" w:name="_GoBack"/>
+      <w:bookmarkEnd w:id="2"/>
     </w:p>
     <w:p>
       <w:pPr>
@@ -3748,7 +3815,7 @@
           <w:lang w:val="sr-Cyrl-RS"/>
         </w:rPr>
       </w:pPr>
-      <w:bookmarkStart w:id="2" w:name="_Toc133923745"/>
+      <w:bookmarkStart w:id="3" w:name="_Toc134275916"/>
       <w:r>
         <w:rPr>
           <w:rFonts w:ascii="Times New Roman" w:hAnsi="Times New Roman" w:cs="Times New Roman"/>
@@ -3757,7 +3824,7 @@
         </w:rPr>
         <w:t>Појам квалитета података</w:t>
       </w:r>
-      <w:bookmarkEnd w:id="2"/>
+      <w:bookmarkEnd w:id="3"/>
     </w:p>
     <w:p>
       <w:pPr>
@@ -3859,7 +3926,7 @@
           <w:sz w:val="32"/>
         </w:rPr>
       </w:pPr>
-      <w:bookmarkStart w:id="3" w:name="_Toc133923746"/>
+      <w:bookmarkStart w:id="4" w:name="_Toc134275917"/>
       <w:proofErr w:type="spellStart"/>
       <w:r>
         <w:rPr>
@@ -3901,7 +3968,7 @@
         </w:rPr>
         <w:t>података</w:t>
       </w:r>
-      <w:bookmarkEnd w:id="3"/>
+      <w:bookmarkEnd w:id="4"/>
       <w:proofErr w:type="spellEnd"/>
     </w:p>
     <w:p>
@@ -4320,7 +4387,7 @@
           <w:sz w:val="28"/>
         </w:rPr>
       </w:pPr>
-      <w:bookmarkStart w:id="4" w:name="_Toc133923747"/>
+      <w:bookmarkStart w:id="5" w:name="_Toc134275918"/>
       <w:r>
         <w:rPr>
           <w:rFonts w:ascii="Times New Roman" w:hAnsi="Times New Roman" w:cs="Times New Roman"/>
@@ -4331,7 +4398,7 @@
         </w:rPr>
         <w:t>Тачност</w:t>
       </w:r>
-      <w:bookmarkEnd w:id="4"/>
+      <w:bookmarkEnd w:id="5"/>
     </w:p>
     <w:p>
       <w:pPr>
@@ -5155,7 +5222,7 @@
           <w:lang w:val="sr-Cyrl-RS"/>
         </w:rPr>
       </w:pPr>
-      <w:bookmarkStart w:id="5" w:name="_Toc133923748"/>
+      <w:bookmarkStart w:id="6" w:name="_Toc134275919"/>
       <w:r>
         <w:rPr>
           <w:rFonts w:ascii="Times New Roman" w:hAnsi="Times New Roman" w:cs="Times New Roman"/>
@@ -5166,7 +5233,7 @@
         </w:rPr>
         <w:t>Јединственост</w:t>
       </w:r>
-      <w:bookmarkEnd w:id="5"/>
+      <w:bookmarkEnd w:id="6"/>
     </w:p>
     <w:p>
       <w:pPr>
@@ -5213,7 +5280,7 @@
           <w:lang w:val="sr-Cyrl-RS"/>
         </w:rPr>
       </w:pPr>
-      <w:bookmarkStart w:id="6" w:name="_Toc133923749"/>
+      <w:bookmarkStart w:id="7" w:name="_Toc134275920"/>
       <w:r>
         <w:rPr>
           <w:rFonts w:ascii="Times New Roman" w:hAnsi="Times New Roman" w:cs="Times New Roman"/>
@@ -5224,7 +5291,7 @@
         </w:rPr>
         <w:t>Конзистентност</w:t>
       </w:r>
-      <w:bookmarkEnd w:id="6"/>
+      <w:bookmarkEnd w:id="7"/>
     </w:p>
     <w:p>
       <w:pPr>
@@ -5797,7 +5864,7 @@
           <w:lang w:val="sr-Cyrl-RS"/>
         </w:rPr>
       </w:pPr>
-      <w:bookmarkStart w:id="7" w:name="_Toc133923750"/>
+      <w:bookmarkStart w:id="8" w:name="_Toc134275921"/>
       <w:r>
         <w:rPr>
           <w:rFonts w:ascii="Times New Roman" w:hAnsi="Times New Roman" w:cs="Times New Roman"/>
@@ -5808,7 +5875,7 @@
         </w:rPr>
         <w:t>Потпуност</w:t>
       </w:r>
-      <w:bookmarkEnd w:id="7"/>
+      <w:bookmarkEnd w:id="8"/>
     </w:p>
     <w:p>
       <w:pPr>
@@ -5854,7 +5921,7 @@
           <w:lang w:val="sr-Cyrl-RS"/>
         </w:rPr>
       </w:pPr>
-      <w:bookmarkStart w:id="8" w:name="_Toc133923751"/>
+      <w:bookmarkStart w:id="9" w:name="_Toc134275922"/>
       <w:r>
         <w:rPr>
           <w:rFonts w:ascii="Times New Roman" w:hAnsi="Times New Roman" w:cs="Times New Roman"/>
@@ -5865,7 +5932,7 @@
         </w:rPr>
         <w:t>Релевантност</w:t>
       </w:r>
-      <w:bookmarkEnd w:id="8"/>
+      <w:bookmarkEnd w:id="9"/>
     </w:p>
     <w:p>
       <w:pPr>
@@ -5917,7 +5984,7 @@
           <w:lang w:val="sr-Cyrl-RS"/>
         </w:rPr>
       </w:pPr>
-      <w:bookmarkStart w:id="9" w:name="_Toc133923752"/>
+      <w:bookmarkStart w:id="10" w:name="_Toc134275923"/>
       <w:r>
         <w:rPr>
           <w:rFonts w:ascii="Times New Roman" w:hAnsi="Times New Roman" w:cs="Times New Roman"/>
@@ -5928,7 +5995,7 @@
         </w:rPr>
         <w:t>Правовременост</w:t>
       </w:r>
-      <w:bookmarkEnd w:id="9"/>
+      <w:bookmarkEnd w:id="10"/>
     </w:p>
     <w:p>
       <w:pPr>
@@ -5991,7 +6058,7 @@
           <w:lang w:val="sr-Cyrl-RS"/>
         </w:rPr>
       </w:pPr>
-      <w:bookmarkStart w:id="10" w:name="_Toc133923753"/>
+      <w:bookmarkStart w:id="11" w:name="_Toc134275924"/>
       <w:r>
         <w:rPr>
           <w:rFonts w:ascii="Times New Roman" w:hAnsi="Times New Roman" w:cs="Times New Roman"/>
@@ -6001,7 +6068,7 @@
         </w:rPr>
         <w:t>Расподела података</w:t>
       </w:r>
-      <w:bookmarkEnd w:id="10"/>
+      <w:bookmarkEnd w:id="11"/>
     </w:p>
     <w:p>
       <w:pPr>
@@ -6277,7 +6344,7 @@
           <w:lang w:val="sr-Cyrl-RS"/>
         </w:rPr>
       </w:pPr>
-      <w:bookmarkStart w:id="11" w:name="_Toc133923754"/>
+      <w:bookmarkStart w:id="12" w:name="_Toc134275925"/>
       <w:r>
         <w:rPr>
           <w:rFonts w:ascii="Times New Roman" w:hAnsi="Times New Roman" w:cs="Times New Roman"/>
@@ -6286,7 +6353,7 @@
         </w:rPr>
         <w:t>Типови расподеле података</w:t>
       </w:r>
-      <w:bookmarkEnd w:id="11"/>
+      <w:bookmarkEnd w:id="12"/>
     </w:p>
     <w:p>
       <w:pPr>
@@ -6414,7 +6481,7 @@
           <w:lang w:val="sr-Cyrl-RS"/>
         </w:rPr>
       </w:pPr>
-      <w:bookmarkStart w:id="12" w:name="_Toc133923755"/>
+      <w:bookmarkStart w:id="13" w:name="_Toc134275926"/>
       <w:r>
         <w:rPr>
           <w:rFonts w:ascii="Times New Roman" w:hAnsi="Times New Roman" w:cs="Times New Roman"/>
@@ -6425,7 +6492,7 @@
         </w:rPr>
         <w:t>Симетрична расподела</w:t>
       </w:r>
-      <w:bookmarkEnd w:id="12"/>
+      <w:bookmarkEnd w:id="13"/>
     </w:p>
     <w:p>
       <w:pPr>
@@ -6739,7 +6806,7 @@
           <w:lang w:val="sr-Cyrl-RS"/>
         </w:rPr>
       </w:pPr>
-      <w:bookmarkStart w:id="13" w:name="_Toc133923756"/>
+      <w:bookmarkStart w:id="14" w:name="_Toc134275927"/>
       <w:r>
         <w:rPr>
           <w:rFonts w:ascii="Times New Roman" w:hAnsi="Times New Roman" w:cs="Times New Roman"/>
@@ -6750,7 +6817,7 @@
         </w:rPr>
         <w:t>Бимодална расподела</w:t>
       </w:r>
-      <w:bookmarkEnd w:id="13"/>
+      <w:bookmarkEnd w:id="14"/>
     </w:p>
     <w:p>
       <w:pPr>
@@ -7135,7 +7202,7 @@
           <w:lang w:val="sr-Cyrl-RS"/>
         </w:rPr>
       </w:pPr>
-      <w:bookmarkStart w:id="14" w:name="_Toc133923757"/>
+      <w:bookmarkStart w:id="15" w:name="_Toc134275928"/>
       <w:r>
         <w:rPr>
           <w:rFonts w:ascii="Times New Roman" w:hAnsi="Times New Roman" w:cs="Times New Roman"/>
@@ -7156,7 +7223,7 @@
         </w:rPr>
         <w:t>иметрична расподела</w:t>
       </w:r>
-      <w:bookmarkEnd w:id="14"/>
+      <w:bookmarkEnd w:id="15"/>
     </w:p>
     <w:p>
       <w:pPr>
@@ -8052,7 +8119,7 @@
           <w:lang w:val="sr-Cyrl-RS"/>
         </w:rPr>
       </w:pPr>
-      <w:bookmarkStart w:id="15" w:name="_Toc133923758"/>
+      <w:bookmarkStart w:id="16" w:name="_Toc134275929"/>
       <w:r>
         <w:rPr>
           <w:rFonts w:ascii="Times New Roman" w:hAnsi="Times New Roman" w:cs="Times New Roman"/>
@@ -8063,7 +8130,7 @@
         </w:rPr>
         <w:t>Униформна расподела</w:t>
       </w:r>
-      <w:bookmarkEnd w:id="15"/>
+      <w:bookmarkEnd w:id="16"/>
     </w:p>
     <w:p>
       <w:pPr>
@@ -8520,7 +8587,7 @@
           <w:sz w:val="32"/>
         </w:rPr>
       </w:pPr>
-      <w:bookmarkStart w:id="16" w:name="_Toc133923759"/>
+      <w:bookmarkStart w:id="17" w:name="_Toc134275930"/>
       <w:proofErr w:type="spellStart"/>
       <w:r>
         <w:rPr>
@@ -8562,7 +8629,7 @@
         </w:rPr>
         <w:t>тенденције</w:t>
       </w:r>
-      <w:bookmarkEnd w:id="16"/>
+      <w:bookmarkEnd w:id="17"/>
       <w:proofErr w:type="spellEnd"/>
       <w:r>
         <w:rPr>
@@ -8676,7 +8743,7 @@
           <w:sz w:val="28"/>
         </w:rPr>
       </w:pPr>
-      <w:bookmarkStart w:id="17" w:name="_Toc133923760"/>
+      <w:bookmarkStart w:id="18" w:name="_Toc134275931"/>
       <w:proofErr w:type="spellStart"/>
       <w:r>
         <w:rPr>
@@ -8737,7 +8804,7 @@
         </w:rPr>
         <w:t>вредност</w:t>
       </w:r>
-      <w:bookmarkEnd w:id="17"/>
+      <w:bookmarkEnd w:id="18"/>
       <w:proofErr w:type="spellEnd"/>
     </w:p>
     <w:p>
@@ -8935,7 +9002,7 @@
           <w:sz w:val="28"/>
         </w:rPr>
       </w:pPr>
-      <w:bookmarkStart w:id="18" w:name="_Toc133923761"/>
+      <w:bookmarkStart w:id="19" w:name="_Toc134275932"/>
       <w:proofErr w:type="spellStart"/>
       <w:r>
         <w:rPr>
@@ -8946,7 +9013,7 @@
         </w:rPr>
         <w:t>Медијана</w:t>
       </w:r>
-      <w:bookmarkEnd w:id="18"/>
+      <w:bookmarkEnd w:id="19"/>
       <w:proofErr w:type="spellEnd"/>
     </w:p>
     <w:p>
@@ -9528,7 +9595,7 @@
           <w:sz w:val="28"/>
         </w:rPr>
       </w:pPr>
-      <w:bookmarkStart w:id="19" w:name="_Toc133923762"/>
+      <w:bookmarkStart w:id="20" w:name="_Toc134275933"/>
       <w:proofErr w:type="spellStart"/>
       <w:r>
         <w:rPr>
@@ -9548,7 +9615,7 @@
         </w:rPr>
         <w:t>одус</w:t>
       </w:r>
-      <w:bookmarkEnd w:id="19"/>
+      <w:bookmarkEnd w:id="20"/>
       <w:proofErr w:type="spellEnd"/>
     </w:p>
     <w:p>
@@ -10576,7 +10643,7 @@
           <w:lang w:val="sr-Cyrl-RS"/>
         </w:rPr>
       </w:pPr>
-      <w:bookmarkStart w:id="20" w:name="_Toc133923763"/>
+      <w:bookmarkStart w:id="21" w:name="_Toc134275934"/>
       <w:r>
         <w:rPr>
           <w:rFonts w:ascii="Times New Roman" w:hAnsi="Times New Roman" w:cs="Times New Roman"/>
@@ -10586,7 +10653,7 @@
         <w:lastRenderedPageBreak/>
         <w:t>Врсте расподеле података</w:t>
       </w:r>
-      <w:bookmarkEnd w:id="20"/>
+      <w:bookmarkEnd w:id="21"/>
     </w:p>
     <w:p>
       <w:pPr>
@@ -14074,7 +14141,7 @@
           <w:lang w:val="sr-Cyrl-RS"/>
         </w:rPr>
       </w:pPr>
-      <w:bookmarkStart w:id="21" w:name="_Toc133923764"/>
+      <w:bookmarkStart w:id="22" w:name="_Toc134275935"/>
       <w:r>
         <w:rPr>
           <w:rFonts w:ascii="Times New Roman" w:hAnsi="Times New Roman" w:cs="Times New Roman"/>
@@ -14086,7 +14153,7 @@
         <w:lastRenderedPageBreak/>
         <w:t>Дискретна расподела података</w:t>
       </w:r>
-      <w:bookmarkEnd w:id="21"/>
+      <w:bookmarkEnd w:id="22"/>
     </w:p>
     <w:p>
       <w:pPr>
@@ -16434,7 +16501,7 @@
           <w:sz w:val="28"/>
         </w:rPr>
       </w:pPr>
-      <w:bookmarkStart w:id="22" w:name="_Toc133923765"/>
+      <w:bookmarkStart w:id="23" w:name="_Toc134275936"/>
       <w:proofErr w:type="spellStart"/>
       <w:r>
         <w:rPr>
@@ -16486,7 +16553,7 @@
         </w:rPr>
         <w:t>података</w:t>
       </w:r>
-      <w:bookmarkEnd w:id="22"/>
+      <w:bookmarkEnd w:id="23"/>
       <w:proofErr w:type="spellEnd"/>
     </w:p>
     <w:p>
@@ -17735,18 +17802,7 @@
           <w:sz w:val="24"/>
           <w:lang w:val="sr-Cyrl-RS"/>
         </w:rPr>
-        <w:t>р</w:t>
-      </w:r>
-      <w:bookmarkStart w:id="23" w:name="_GoBack"/>
-      <w:bookmarkEnd w:id="23"/>
-      <w:r>
-        <w:rPr>
-          <w:rFonts w:ascii="Times New Roman" w:hAnsi="Times New Roman" w:cs="Times New Roman"/>
-          <w:i w:val="0"/>
-          <w:sz w:val="24"/>
-          <w:lang w:val="sr-Cyrl-RS"/>
-        </w:rPr>
-        <w:t>асподела</w:t>
+        <w:t>расподела</w:t>
       </w:r>
     </w:p>
     <w:p>
@@ -18908,7 +18964,7 @@
           <w:lang w:val="sr-Cyrl-RS"/>
         </w:rPr>
       </w:pPr>
-      <w:bookmarkStart w:id="24" w:name="_Toc133923766"/>
+      <w:bookmarkStart w:id="24" w:name="_Toc134275937"/>
       <w:r>
         <w:rPr>
           <w:rFonts w:ascii="Times New Roman" w:hAnsi="Times New Roman" w:cs="Times New Roman"/>
@@ -19810,7 +19866,16 @@
           <w:szCs w:val="36"/>
           <w:lang w:val="sr-Cyrl-RS"/>
         </w:rPr>
-        <w:t>Слика х. Матрица корелације скупа података о путницима Титаника</w:t>
+        <w:t>Слика 26</w:t>
+      </w:r>
+      <w:r>
+        <w:rPr>
+          <w:rFonts w:ascii="Times New Roman" w:hAnsi="Times New Roman" w:cs="Times New Roman"/>
+          <w:sz w:val="24"/>
+          <w:szCs w:val="36"/>
+          <w:lang w:val="sr-Cyrl-RS"/>
+        </w:rPr>
+        <w:t>. Матрица корелације скупа података о путницима Титаника</w:t>
       </w:r>
     </w:p>
     <w:p>
@@ -19827,7 +19892,7 @@
           <w:lang w:val="sr-Cyrl-RS"/>
         </w:rPr>
       </w:pPr>
-      <w:bookmarkStart w:id="25" w:name="_Toc133923767"/>
+      <w:bookmarkStart w:id="25" w:name="_Toc134275938"/>
       <w:r>
         <w:rPr>
           <w:rFonts w:ascii="Times New Roman" w:hAnsi="Times New Roman" w:cs="Times New Roman"/>
@@ -20022,7 +20087,16 @@
           <w:szCs w:val="24"/>
           <w:lang w:val="sr-Cyrl-RS"/>
         </w:rPr>
-        <w:t xml:space="preserve">Слика х: Изглед Гаусове дистрибуције података са високом(плава крива) и ниском(наранџаста крива) варијансом </w:t>
+        <w:t>Слика 27</w:t>
+      </w:r>
+      <w:r>
+        <w:rPr>
+          <w:rFonts w:ascii="Times New Roman" w:hAnsi="Times New Roman" w:cs="Times New Roman"/>
+          <w:sz w:val="24"/>
+          <w:szCs w:val="24"/>
+          <w:lang w:val="sr-Cyrl-RS"/>
+        </w:rPr>
+        <w:t xml:space="preserve">: Изглед Гаусове дистрибуције података са високом(плава крива) и ниском(наранџаста крива) варијансом </w:t>
       </w:r>
     </w:p>
     <w:p>
@@ -20390,7 +20464,16 @@
           <w:szCs w:val="24"/>
           <w:lang w:val="sr-Cyrl-RS"/>
         </w:rPr>
-        <w:t>Слика х2: Формула варијансе узорака</w:t>
+        <w:t>Слика 28</w:t>
+      </w:r>
+      <w:r>
+        <w:rPr>
+          <w:rFonts w:ascii="Times New Roman" w:hAnsi="Times New Roman" w:cs="Times New Roman"/>
+          <w:sz w:val="24"/>
+          <w:szCs w:val="24"/>
+          <w:lang w:val="sr-Cyrl-RS"/>
+        </w:rPr>
+        <w:t>: Формула варијансе узорака</w:t>
       </w:r>
     </w:p>
     <w:p>
@@ -20763,7 +20846,16 @@
           <w:szCs w:val="24"/>
           <w:lang w:val="sr-Cyrl-RS"/>
         </w:rPr>
-        <w:t>Слика х2: Формула варијансе популације</w:t>
+        <w:t>Слика 29</w:t>
+      </w:r>
+      <w:r>
+        <w:rPr>
+          <w:rFonts w:ascii="Times New Roman" w:hAnsi="Times New Roman" w:cs="Times New Roman"/>
+          <w:sz w:val="24"/>
+          <w:szCs w:val="24"/>
+          <w:lang w:val="sr-Cyrl-RS"/>
+        </w:rPr>
+        <w:t>: Формула варијансе популације</w:t>
       </w:r>
     </w:p>
     <w:p>
@@ -20959,6 +21051,1920 @@
           <w:lang w:val="sr-Cyrl-RS"/>
         </w:rPr>
       </w:pPr>
+    </w:p>
+    <w:p>
+      <w:pPr>
+        <w:jc w:val="center"/>
+        <w:rPr>
+          <w:rFonts w:ascii="Times New Roman" w:hAnsi="Times New Roman" w:cs="Times New Roman"/>
+          <w:sz w:val="24"/>
+          <w:szCs w:val="24"/>
+          <w:lang w:val="sr-Cyrl-RS"/>
+        </w:rPr>
+      </w:pPr>
+    </w:p>
+    <w:p>
+      <w:pPr>
+        <w:jc w:val="center"/>
+        <w:rPr>
+          <w:rFonts w:ascii="Times New Roman" w:hAnsi="Times New Roman" w:cs="Times New Roman"/>
+          <w:sz w:val="24"/>
+          <w:szCs w:val="24"/>
+          <w:lang w:val="sr-Cyrl-RS"/>
+        </w:rPr>
+      </w:pPr>
+    </w:p>
+    <w:p>
+      <w:pPr>
+        <w:jc w:val="center"/>
+        <w:rPr>
+          <w:rFonts w:ascii="Times New Roman" w:hAnsi="Times New Roman" w:cs="Times New Roman"/>
+          <w:sz w:val="24"/>
+          <w:szCs w:val="24"/>
+          <w:lang w:val="sr-Cyrl-RS"/>
+        </w:rPr>
+      </w:pPr>
+    </w:p>
+    <w:p>
+      <w:pPr>
+        <w:pStyle w:val="Heading1"/>
+        <w:numPr>
+          <w:ilvl w:val="0"/>
+          <w:numId w:val="1"/>
+        </w:numPr>
+        <w:rPr>
+          <w:rFonts w:ascii="Times New Roman" w:hAnsi="Times New Roman" w:cs="Times New Roman"/>
+          <w:sz w:val="36"/>
+          <w:lang w:val="sr-Cyrl-RS"/>
+        </w:rPr>
+      </w:pPr>
+      <w:bookmarkStart w:id="26" w:name="_Toc134275939"/>
+      <w:r>
+        <w:rPr>
+          <w:rFonts w:ascii="Times New Roman" w:hAnsi="Times New Roman" w:cs="Times New Roman"/>
+          <w:sz w:val="36"/>
+          <w:lang w:val="sr-Cyrl-RS"/>
+        </w:rPr>
+        <w:lastRenderedPageBreak/>
+        <w:t>Примери из практичног дела семинарског рада</w:t>
+      </w:r>
+      <w:bookmarkEnd w:id="26"/>
+    </w:p>
+    <w:p>
+      <w:pPr>
+        <w:rPr>
+          <w:lang w:val="sr-Cyrl-RS"/>
+        </w:rPr>
+      </w:pPr>
+    </w:p>
+    <w:p>
+      <w:pPr>
+        <w:rPr>
+          <w:rFonts w:ascii="Times New Roman" w:hAnsi="Times New Roman" w:cs="Times New Roman"/>
+          <w:sz w:val="24"/>
+          <w:lang w:val="sr-Cyrl-RS"/>
+        </w:rPr>
+      </w:pPr>
+      <w:r>
+        <w:rPr>
+          <w:rFonts w:ascii="Times New Roman" w:hAnsi="Times New Roman" w:cs="Times New Roman"/>
+          <w:sz w:val="24"/>
+          <w:lang w:val="sr-Cyrl-RS"/>
+        </w:rPr>
+        <w:tab/>
+        <w:t>Практични део семинарског рада</w:t>
+      </w:r>
+      <w:r>
+        <w:rPr>
+          <w:rFonts w:ascii="Times New Roman" w:hAnsi="Times New Roman" w:cs="Times New Roman"/>
+          <w:sz w:val="24"/>
+          <w:lang w:val="sr-Cyrl-RS"/>
+        </w:rPr>
+        <w:t xml:space="preserve"> обухвата примену описаних техника провера квалитета података над три незвисна скупа података:</w:t>
+      </w:r>
+    </w:p>
+    <w:p>
+      <w:pPr>
+        <w:pStyle w:val="ListParagraph"/>
+        <w:numPr>
+          <w:ilvl w:val="0"/>
+          <w:numId w:val="40"/>
+        </w:numPr>
+        <w:rPr>
+          <w:rFonts w:ascii="Times New Roman" w:hAnsi="Times New Roman" w:cs="Times New Roman"/>
+          <w:sz w:val="24"/>
+          <w:lang w:val="sr-Cyrl-RS"/>
+        </w:rPr>
+      </w:pPr>
+      <w:r>
+        <w:rPr>
+          <w:rFonts w:ascii="Times New Roman" w:hAnsi="Times New Roman" w:cs="Times New Roman"/>
+          <w:sz w:val="24"/>
+          <w:lang w:val="sr-Cyrl-RS"/>
+        </w:rPr>
+        <w:t xml:space="preserve">Скуп 1 – </w:t>
+      </w:r>
+      <w:r>
+        <w:rPr>
+          <w:rFonts w:ascii="Times New Roman" w:hAnsi="Times New Roman" w:cs="Times New Roman"/>
+          <w:sz w:val="24"/>
+          <w:lang w:val="sr-Cyrl-RS"/>
+        </w:rPr>
+        <w:t>подаци о</w:t>
+      </w:r>
+      <w:r>
+        <w:rPr>
+          <w:rFonts w:ascii="Times New Roman" w:hAnsi="Times New Roman" w:cs="Times New Roman"/>
+          <w:sz w:val="24"/>
+          <w:lang w:val="sr-Cyrl-RS"/>
+        </w:rPr>
+        <w:t xml:space="preserve"> </w:t>
+      </w:r>
+      <w:r>
+        <w:rPr>
+          <w:rFonts w:ascii="Times New Roman" w:hAnsi="Times New Roman" w:cs="Times New Roman"/>
+          <w:sz w:val="24"/>
+          <w:lang w:val="sr-Cyrl-RS"/>
+        </w:rPr>
+        <w:t>временским</w:t>
+      </w:r>
+      <w:r>
+        <w:rPr>
+          <w:rFonts w:ascii="Times New Roman" w:hAnsi="Times New Roman" w:cs="Times New Roman"/>
+          <w:sz w:val="24"/>
+          <w:lang w:val="sr-Cyrl-RS"/>
+        </w:rPr>
+        <w:t xml:space="preserve"> прилика</w:t>
+      </w:r>
+      <w:r>
+        <w:rPr>
+          <w:rFonts w:ascii="Times New Roman" w:hAnsi="Times New Roman" w:cs="Times New Roman"/>
+          <w:sz w:val="24"/>
+          <w:lang w:val="sr-Cyrl-RS"/>
+        </w:rPr>
+        <w:t>ма</w:t>
+      </w:r>
+      <w:r>
+        <w:rPr>
+          <w:rFonts w:ascii="Times New Roman" w:hAnsi="Times New Roman" w:cs="Times New Roman"/>
+          <w:sz w:val="24"/>
+          <w:lang w:val="sr-Cyrl-RS"/>
+        </w:rPr>
+        <w:t xml:space="preserve">, </w:t>
+      </w:r>
+      <w:r>
+        <w:rPr>
+          <w:rFonts w:ascii="Times New Roman" w:hAnsi="Times New Roman" w:cs="Times New Roman"/>
+          <w:sz w:val="24"/>
+          <w:lang w:val="sr-Cyrl-RS"/>
+        </w:rPr>
+        <w:t xml:space="preserve">државним празницима и количини </w:t>
+      </w:r>
+      <w:r>
+        <w:rPr>
+          <w:rFonts w:ascii="Times New Roman" w:hAnsi="Times New Roman" w:cs="Times New Roman"/>
+          <w:sz w:val="24"/>
+          <w:lang w:val="sr-Cyrl-RS"/>
+        </w:rPr>
+        <w:t>људи у метроу</w:t>
+      </w:r>
+      <w:r>
+        <w:rPr>
+          <w:rFonts w:ascii="Times New Roman" w:hAnsi="Times New Roman" w:cs="Times New Roman"/>
+          <w:sz w:val="24"/>
+          <w:lang w:val="sr-Cyrl-RS"/>
+        </w:rPr>
+        <w:t xml:space="preserve"> у датом тренутку</w:t>
+      </w:r>
+    </w:p>
+    <w:p>
+      <w:pPr>
+        <w:pStyle w:val="ListParagraph"/>
+        <w:numPr>
+          <w:ilvl w:val="0"/>
+          <w:numId w:val="40"/>
+        </w:numPr>
+        <w:rPr>
+          <w:rFonts w:ascii="Times New Roman" w:hAnsi="Times New Roman" w:cs="Times New Roman"/>
+          <w:sz w:val="24"/>
+          <w:lang w:val="sr-Cyrl-RS"/>
+        </w:rPr>
+      </w:pPr>
+      <w:r>
+        <w:rPr>
+          <w:rFonts w:ascii="Times New Roman" w:hAnsi="Times New Roman" w:cs="Times New Roman"/>
+          <w:sz w:val="24"/>
+          <w:lang w:val="sr-Cyrl-RS"/>
+        </w:rPr>
+        <w:t xml:space="preserve">Скуп 2 – </w:t>
+      </w:r>
+      <w:r>
+        <w:rPr>
+          <w:rFonts w:ascii="Times New Roman" w:hAnsi="Times New Roman" w:cs="Times New Roman"/>
+          <w:sz w:val="24"/>
+          <w:lang w:val="sr-Cyrl-RS"/>
+        </w:rPr>
+        <w:t xml:space="preserve">подаци са </w:t>
+      </w:r>
+      <w:r>
+        <w:rPr>
+          <w:rFonts w:ascii="Times New Roman" w:hAnsi="Times New Roman" w:cs="Times New Roman"/>
+          <w:sz w:val="24"/>
+          <w:lang w:val="sr-Cyrl-RS"/>
+        </w:rPr>
+        <w:t xml:space="preserve">упитника </w:t>
+      </w:r>
+      <w:r>
+        <w:rPr>
+          <w:rFonts w:ascii="Times New Roman" w:hAnsi="Times New Roman" w:cs="Times New Roman"/>
+          <w:sz w:val="24"/>
+          <w:lang w:val="sr-Cyrl-RS"/>
+        </w:rPr>
+        <w:t>студентима и тинејџерима</w:t>
+      </w:r>
+      <w:r>
+        <w:rPr>
+          <w:rFonts w:ascii="Times New Roman" w:hAnsi="Times New Roman" w:cs="Times New Roman"/>
+          <w:sz w:val="24"/>
+          <w:lang w:val="sr-Cyrl-RS"/>
+        </w:rPr>
+        <w:t xml:space="preserve"> о личним афинитетима и навикама</w:t>
+      </w:r>
+    </w:p>
+    <w:p>
+      <w:pPr>
+        <w:pStyle w:val="ListParagraph"/>
+        <w:numPr>
+          <w:ilvl w:val="0"/>
+          <w:numId w:val="40"/>
+        </w:numPr>
+        <w:rPr>
+          <w:rFonts w:ascii="Times New Roman" w:hAnsi="Times New Roman" w:cs="Times New Roman"/>
+          <w:sz w:val="24"/>
+          <w:lang w:val="sr-Cyrl-RS"/>
+        </w:rPr>
+      </w:pPr>
+      <w:r>
+        <w:rPr>
+          <w:rFonts w:ascii="Times New Roman" w:hAnsi="Times New Roman" w:cs="Times New Roman"/>
+          <w:sz w:val="24"/>
+          <w:lang w:val="sr-Cyrl-RS"/>
+        </w:rPr>
+        <w:t xml:space="preserve">Скуп 3 – </w:t>
+      </w:r>
+      <w:r>
+        <w:rPr>
+          <w:rFonts w:ascii="Times New Roman" w:hAnsi="Times New Roman" w:cs="Times New Roman"/>
+          <w:sz w:val="24"/>
+          <w:lang w:val="sr-Cyrl-RS"/>
+        </w:rPr>
+        <w:t xml:space="preserve">подаци </w:t>
+      </w:r>
+      <w:r>
+        <w:rPr>
+          <w:rFonts w:ascii="Times New Roman" w:hAnsi="Times New Roman" w:cs="Times New Roman"/>
+          <w:sz w:val="24"/>
+          <w:lang w:val="sr-Cyrl-RS"/>
+        </w:rPr>
+        <w:t>о финансијском стању корисника банака који напуштају или не напуштају постојећу банку</w:t>
+      </w:r>
+    </w:p>
+    <w:p>
+      <w:pPr>
+        <w:rPr>
+          <w:rFonts w:ascii="Times New Roman" w:hAnsi="Times New Roman" w:cs="Times New Roman"/>
+          <w:sz w:val="18"/>
+          <w:lang w:val="sr-Cyrl-RS"/>
+        </w:rPr>
+      </w:pPr>
+    </w:p>
+    <w:p>
+      <w:pPr>
+        <w:rPr>
+          <w:rFonts w:ascii="Times New Roman" w:hAnsi="Times New Roman" w:cs="Times New Roman"/>
+          <w:sz w:val="24"/>
+          <w:lang w:val="sr-Cyrl-RS"/>
+        </w:rPr>
+      </w:pPr>
+      <w:r>
+        <w:rPr>
+          <w:rFonts w:ascii="Times New Roman" w:hAnsi="Times New Roman" w:cs="Times New Roman"/>
+          <w:sz w:val="24"/>
+          <w:lang w:val="sr-Cyrl-RS"/>
+        </w:rPr>
+        <w:t>Основна идеја практичног дела семинарског рада јесте испитивање квалитета података над описаним скуповима како би се добили детаљни подаци о квалитативним својствима посматраних података у циљу спровођења даљих поступака у фази предобраде података.</w:t>
+      </w:r>
+    </w:p>
+    <w:p>
+      <w:pPr>
+        <w:rPr>
+          <w:rFonts w:ascii="Times New Roman" w:hAnsi="Times New Roman" w:cs="Times New Roman"/>
+          <w:sz w:val="24"/>
+          <w:lang w:val="sr-Cyrl-RS"/>
+        </w:rPr>
+      </w:pPr>
+      <w:r>
+        <w:rPr>
+          <w:rFonts w:ascii="Times New Roman" w:hAnsi="Times New Roman" w:cs="Times New Roman"/>
+          <w:sz w:val="24"/>
+          <w:lang w:val="sr-Cyrl-RS"/>
+        </w:rPr>
+        <w:t xml:space="preserve">Процедуре обављене над свим скуповима </w:t>
+      </w:r>
+      <w:r>
+        <w:rPr>
+          <w:rFonts w:ascii="Times New Roman" w:hAnsi="Times New Roman" w:cs="Times New Roman"/>
+          <w:sz w:val="24"/>
+          <w:lang w:val="sr-Cyrl-RS"/>
+        </w:rPr>
+        <w:t xml:space="preserve">ради утврдђивања квалитативних својстава посматраних скупова података </w:t>
+      </w:r>
+      <w:r>
+        <w:rPr>
+          <w:rFonts w:ascii="Times New Roman" w:hAnsi="Times New Roman" w:cs="Times New Roman"/>
+          <w:sz w:val="24"/>
+          <w:lang w:val="sr-Cyrl-RS"/>
+        </w:rPr>
+        <w:t>су:</w:t>
+      </w:r>
+    </w:p>
+    <w:p>
+      <w:pPr>
+        <w:pStyle w:val="ListParagraph"/>
+        <w:numPr>
+          <w:ilvl w:val="0"/>
+          <w:numId w:val="41"/>
+        </w:numPr>
+        <w:rPr>
+          <w:rFonts w:ascii="Times New Roman" w:hAnsi="Times New Roman" w:cs="Times New Roman"/>
+          <w:sz w:val="24"/>
+          <w:lang w:val="sr-Cyrl-RS"/>
+        </w:rPr>
+      </w:pPr>
+      <w:r>
+        <w:rPr>
+          <w:rFonts w:ascii="Times New Roman" w:hAnsi="Times New Roman" w:cs="Times New Roman"/>
+          <w:sz w:val="24"/>
+          <w:lang w:val="sr-Cyrl-RS"/>
+        </w:rPr>
+        <w:t>израчунавање мера централне тенденције нумеричких и/или категоричких атрибута</w:t>
+      </w:r>
+    </w:p>
+    <w:p>
+      <w:pPr>
+        <w:pStyle w:val="ListParagraph"/>
+        <w:numPr>
+          <w:ilvl w:val="0"/>
+          <w:numId w:val="41"/>
+        </w:numPr>
+        <w:rPr>
+          <w:rFonts w:ascii="Times New Roman" w:hAnsi="Times New Roman" w:cs="Times New Roman"/>
+          <w:sz w:val="24"/>
+          <w:lang w:val="sr-Cyrl-RS"/>
+        </w:rPr>
+      </w:pPr>
+      <w:r>
+        <w:rPr>
+          <w:rFonts w:ascii="Times New Roman" w:hAnsi="Times New Roman" w:cs="Times New Roman"/>
+          <w:sz w:val="24"/>
+          <w:lang w:val="sr-Cyrl-RS"/>
+        </w:rPr>
+        <w:t>графички приказ расподела података различитих атрибута и уочавање вредности ван опсега</w:t>
+      </w:r>
+    </w:p>
+    <w:p>
+      <w:pPr>
+        <w:pStyle w:val="ListParagraph"/>
+        <w:numPr>
+          <w:ilvl w:val="0"/>
+          <w:numId w:val="41"/>
+        </w:numPr>
+        <w:rPr>
+          <w:rFonts w:ascii="Times New Roman" w:hAnsi="Times New Roman" w:cs="Times New Roman"/>
+          <w:sz w:val="24"/>
+          <w:lang w:val="sr-Cyrl-RS"/>
+        </w:rPr>
+      </w:pPr>
+      <w:r>
+        <w:rPr>
+          <w:rFonts w:ascii="Times New Roman" w:hAnsi="Times New Roman" w:cs="Times New Roman"/>
+          <w:sz w:val="24"/>
+          <w:lang w:val="sr-Cyrl-RS"/>
+        </w:rPr>
+        <w:t>израчунавање матрице корелације како би се установиле законитости/услољености које делују над подацима</w:t>
+      </w:r>
+    </w:p>
+    <w:p>
+      <w:pPr>
+        <w:pStyle w:val="ListParagraph"/>
+        <w:numPr>
+          <w:ilvl w:val="0"/>
+          <w:numId w:val="41"/>
+        </w:numPr>
+        <w:rPr>
+          <w:rFonts w:ascii="Times New Roman" w:hAnsi="Times New Roman" w:cs="Times New Roman"/>
+          <w:sz w:val="24"/>
+          <w:lang w:val="sr-Cyrl-RS"/>
+        </w:rPr>
+      </w:pPr>
+      <w:r>
+        <w:rPr>
+          <w:rFonts w:ascii="Times New Roman" w:hAnsi="Times New Roman" w:cs="Times New Roman"/>
+          <w:sz w:val="24"/>
+          <w:lang w:val="sr-Cyrl-RS"/>
+        </w:rPr>
+        <w:t>израчунавање варијансе свих нумеричких атрибута како би се проверила вредност одступања свих вредности од мера централне тенденције</w:t>
+      </w:r>
+    </w:p>
+    <w:p>
+      <w:pPr>
+        <w:pStyle w:val="ListParagraph"/>
+        <w:numPr>
+          <w:ilvl w:val="0"/>
+          <w:numId w:val="41"/>
+        </w:numPr>
+        <w:rPr>
+          <w:rFonts w:ascii="Times New Roman" w:hAnsi="Times New Roman" w:cs="Times New Roman"/>
+          <w:sz w:val="24"/>
+          <w:lang w:val="sr-Cyrl-RS"/>
+        </w:rPr>
+      </w:pPr>
+      <w:r>
+        <w:rPr>
+          <w:rFonts w:ascii="Times New Roman" w:hAnsi="Times New Roman" w:cs="Times New Roman"/>
+          <w:sz w:val="24"/>
+          <w:lang w:val="sr-Cyrl-RS"/>
+        </w:rPr>
+        <w:t xml:space="preserve">примена постојеће класе </w:t>
+      </w:r>
+      <w:r>
+        <w:rPr>
+          <w:rFonts w:ascii="Times New Roman" w:hAnsi="Times New Roman" w:cs="Times New Roman"/>
+          <w:sz w:val="24"/>
+          <w:lang w:val="sr-Latn-RS"/>
+        </w:rPr>
+        <w:t>„</w:t>
+      </w:r>
+      <w:proofErr w:type="spellStart"/>
+      <w:r>
+        <w:rPr>
+          <w:rFonts w:ascii="Times New Roman" w:hAnsi="Times New Roman" w:cs="Times New Roman"/>
+          <w:sz w:val="24"/>
+        </w:rPr>
+        <w:t>ProfileReport</w:t>
+      </w:r>
+      <w:proofErr w:type="spellEnd"/>
+      <w:r>
+        <w:rPr>
+          <w:rFonts w:ascii="Times New Roman" w:hAnsi="Times New Roman" w:cs="Times New Roman"/>
+          <w:sz w:val="24"/>
+          <w:lang w:val="sr-Latn-RS"/>
+        </w:rPr>
+        <w:t xml:space="preserve">“ </w:t>
+      </w:r>
+      <w:r>
+        <w:rPr>
+          <w:rFonts w:ascii="Times New Roman" w:hAnsi="Times New Roman" w:cs="Times New Roman"/>
+          <w:sz w:val="24"/>
+          <w:lang w:val="sr-Cyrl-RS"/>
+        </w:rPr>
+        <w:t>како би се обавила дескриптивна анализа података</w:t>
+      </w:r>
+    </w:p>
+    <w:p>
+      <w:pPr>
+        <w:rPr>
+          <w:rFonts w:ascii="Times New Roman" w:hAnsi="Times New Roman" w:cs="Times New Roman"/>
+          <w:sz w:val="24"/>
+          <w:lang w:val="sr-Cyrl-RS"/>
+        </w:rPr>
+      </w:pPr>
+    </w:p>
+    <w:p>
+      <w:pPr>
+        <w:rPr>
+          <w:rFonts w:ascii="Times New Roman" w:hAnsi="Times New Roman" w:cs="Times New Roman"/>
+          <w:b/>
+          <w:sz w:val="24"/>
+          <w:u w:val="single"/>
+          <w:lang w:val="sr-Cyrl-RS"/>
+        </w:rPr>
+      </w:pPr>
+      <w:r>
+        <w:rPr>
+          <w:rFonts w:ascii="Times New Roman" w:hAnsi="Times New Roman" w:cs="Times New Roman"/>
+          <w:b/>
+          <w:sz w:val="24"/>
+          <w:u w:val="single"/>
+          <w:lang w:val="sr-Cyrl-RS"/>
+        </w:rPr>
+        <w:t>Резултати и закључци над првим скупом података</w:t>
+      </w:r>
+    </w:p>
+    <w:p>
+      <w:pPr>
+        <w:pStyle w:val="ListParagraph"/>
+        <w:numPr>
+          <w:ilvl w:val="0"/>
+          <w:numId w:val="41"/>
+        </w:numPr>
+        <w:rPr>
+          <w:rFonts w:ascii="Times New Roman" w:hAnsi="Times New Roman" w:cs="Times New Roman"/>
+          <w:sz w:val="24"/>
+          <w:lang w:val="sr-Cyrl-RS"/>
+        </w:rPr>
+      </w:pPr>
+      <w:proofErr w:type="spellStart"/>
+      <w:r>
+        <w:rPr>
+          <w:rFonts w:ascii="Times New Roman" w:hAnsi="Times New Roman" w:cs="Times New Roman"/>
+          <w:i/>
+          <w:sz w:val="24"/>
+        </w:rPr>
+        <w:t>Traffic_volume</w:t>
+      </w:r>
+      <w:proofErr w:type="spellEnd"/>
+      <w:r>
+        <w:rPr>
+          <w:rFonts w:ascii="Times New Roman" w:hAnsi="Times New Roman" w:cs="Times New Roman"/>
+          <w:sz w:val="24"/>
+        </w:rPr>
+        <w:t xml:space="preserve"> </w:t>
+      </w:r>
+      <w:r>
+        <w:rPr>
+          <w:rFonts w:ascii="Times New Roman" w:hAnsi="Times New Roman" w:cs="Times New Roman"/>
+          <w:sz w:val="24"/>
+          <w:lang w:val="sr-Cyrl-RS"/>
+        </w:rPr>
+        <w:t>атрибут је зависни атрибут овог скупа података са високим опсегом вредности при чему овај атрибут у расподели садржи три „врха“ односно представљен је тримодалним типом расподеле без „</w:t>
+      </w:r>
+      <w:r>
+        <w:rPr>
+          <w:rFonts w:ascii="Times New Roman" w:hAnsi="Times New Roman" w:cs="Times New Roman"/>
+          <w:sz w:val="24"/>
+        </w:rPr>
+        <w:t>outlier</w:t>
+      </w:r>
+      <w:r>
+        <w:rPr>
+          <w:rFonts w:ascii="Times New Roman" w:hAnsi="Times New Roman" w:cs="Times New Roman"/>
+          <w:sz w:val="24"/>
+          <w:lang w:val="sr-Cyrl-RS"/>
+        </w:rPr>
+        <w:t>“</w:t>
+      </w:r>
+      <w:r>
+        <w:rPr>
+          <w:rFonts w:ascii="Times New Roman" w:hAnsi="Times New Roman" w:cs="Times New Roman"/>
+          <w:sz w:val="24"/>
+        </w:rPr>
+        <w:t xml:space="preserve"> </w:t>
+      </w:r>
+      <w:r>
+        <w:rPr>
+          <w:rFonts w:ascii="Times New Roman" w:hAnsi="Times New Roman" w:cs="Times New Roman"/>
+          <w:sz w:val="24"/>
+          <w:lang w:val="sr-Cyrl-RS"/>
+        </w:rPr>
+        <w:t>вредности</w:t>
+      </w:r>
+      <w:r>
+        <w:rPr>
+          <w:rFonts w:ascii="Times New Roman" w:hAnsi="Times New Roman" w:cs="Times New Roman"/>
+          <w:sz w:val="24"/>
+          <w:lang w:val="sr-Cyrl-RS"/>
+        </w:rPr>
+        <w:t xml:space="preserve"> што се може видети на слици 30.</w:t>
+      </w:r>
+    </w:p>
+    <w:p>
+      <w:pPr>
+        <w:ind w:left="720"/>
+        <w:rPr>
+          <w:rFonts w:ascii="Times New Roman" w:hAnsi="Times New Roman" w:cs="Times New Roman"/>
+          <w:sz w:val="16"/>
+          <w:lang w:val="sr-Cyrl-RS"/>
+        </w:rPr>
+      </w:pPr>
+    </w:p>
+    <w:p>
+      <w:pPr>
+        <w:pStyle w:val="ListParagraph"/>
+        <w:numPr>
+          <w:ilvl w:val="0"/>
+          <w:numId w:val="41"/>
+        </w:numPr>
+        <w:rPr>
+          <w:rFonts w:ascii="Times New Roman" w:hAnsi="Times New Roman" w:cs="Times New Roman"/>
+          <w:i/>
+          <w:sz w:val="24"/>
+          <w:lang w:val="sr-Cyrl-RS"/>
+        </w:rPr>
+      </w:pPr>
+      <w:r>
+        <w:rPr>
+          <w:rFonts w:ascii="Times New Roman" w:hAnsi="Times New Roman" w:cs="Times New Roman"/>
+          <w:i/>
+          <w:sz w:val="24"/>
+        </w:rPr>
+        <w:t>Temp</w:t>
+      </w:r>
+      <w:r>
+        <w:rPr>
+          <w:rFonts w:ascii="Times New Roman" w:hAnsi="Times New Roman" w:cs="Times New Roman"/>
+          <w:sz w:val="24"/>
+          <w:lang w:val="sr-Cyrl-RS"/>
+        </w:rPr>
+        <w:t xml:space="preserve"> атрибут представља </w:t>
+      </w:r>
+      <w:r>
+        <w:rPr>
+          <w:rFonts w:ascii="Times New Roman" w:hAnsi="Times New Roman" w:cs="Times New Roman"/>
+          <w:sz w:val="24"/>
+          <w:lang w:val="sr-Cyrl-RS"/>
+        </w:rPr>
+        <w:t>независан атрибут који представља температуру изражену у Келвинима. Овај атрибут је представљен бимодалним типом расподеле и садржи „</w:t>
+      </w:r>
+      <w:r>
+        <w:rPr>
+          <w:rFonts w:ascii="Times New Roman" w:hAnsi="Times New Roman" w:cs="Times New Roman"/>
+          <w:sz w:val="24"/>
+        </w:rPr>
+        <w:t>outlier</w:t>
+      </w:r>
+      <w:proofErr w:type="gramStart"/>
+      <w:r>
+        <w:rPr>
+          <w:rFonts w:ascii="Times New Roman" w:hAnsi="Times New Roman" w:cs="Times New Roman"/>
+          <w:sz w:val="24"/>
+          <w:lang w:val="sr-Cyrl-RS"/>
+        </w:rPr>
+        <w:t>“</w:t>
+      </w:r>
+      <w:r>
+        <w:rPr>
+          <w:rFonts w:ascii="Times New Roman" w:hAnsi="Times New Roman" w:cs="Times New Roman"/>
+          <w:sz w:val="24"/>
+        </w:rPr>
+        <w:t xml:space="preserve"> </w:t>
+      </w:r>
+      <w:r>
+        <w:rPr>
+          <w:rFonts w:ascii="Times New Roman" w:hAnsi="Times New Roman" w:cs="Times New Roman"/>
+          <w:sz w:val="24"/>
+          <w:lang w:val="sr-Cyrl-RS"/>
+        </w:rPr>
+        <w:t>вредности</w:t>
+      </w:r>
+      <w:proofErr w:type="gramEnd"/>
+      <w:r>
+        <w:rPr>
+          <w:rFonts w:ascii="Times New Roman" w:hAnsi="Times New Roman" w:cs="Times New Roman"/>
+          <w:sz w:val="24"/>
+          <w:lang w:val="sr-Cyrl-RS"/>
+        </w:rPr>
+        <w:t xml:space="preserve">. Ове вредности се уочавају на графику </w:t>
+      </w:r>
+      <w:r>
+        <w:rPr>
+          <w:rFonts w:ascii="Times New Roman" w:hAnsi="Times New Roman" w:cs="Times New Roman"/>
+          <w:sz w:val="24"/>
+          <w:lang w:val="sr-Cyrl-RS"/>
+        </w:rPr>
+        <w:lastRenderedPageBreak/>
+        <w:t xml:space="preserve">расподеле података </w:t>
+      </w:r>
+      <w:r>
+        <w:rPr>
+          <w:rFonts w:ascii="Times New Roman" w:hAnsi="Times New Roman" w:cs="Times New Roman"/>
+          <w:sz w:val="24"/>
+          <w:lang w:val="sr-Cyrl-RS"/>
+        </w:rPr>
+        <w:t>(слика 31) и</w:t>
+      </w:r>
+      <w:r>
+        <w:rPr>
+          <w:rFonts w:ascii="Times New Roman" w:hAnsi="Times New Roman" w:cs="Times New Roman"/>
+          <w:sz w:val="24"/>
+          <w:lang w:val="sr-Cyrl-RS"/>
+        </w:rPr>
+        <w:t xml:space="preserve"> неопходно је све редове са таквим вредностима избацити из скупа података.</w:t>
+      </w:r>
+    </w:p>
+    <w:p>
+      <w:pPr>
+        <w:pStyle w:val="ListParagraph"/>
+        <w:rPr>
+          <w:rFonts w:ascii="Times New Roman" w:hAnsi="Times New Roman" w:cs="Times New Roman"/>
+          <w:i/>
+          <w:sz w:val="24"/>
+          <w:lang w:val="sr-Cyrl-RS"/>
+        </w:rPr>
+      </w:pPr>
+    </w:p>
+    <w:p>
+      <w:pPr>
+        <w:pStyle w:val="ListParagraph"/>
+        <w:numPr>
+          <w:ilvl w:val="0"/>
+          <w:numId w:val="41"/>
+        </w:numPr>
+        <w:rPr>
+          <w:rFonts w:ascii="Times New Roman" w:hAnsi="Times New Roman" w:cs="Times New Roman"/>
+          <w:i/>
+          <w:sz w:val="24"/>
+          <w:lang w:val="sr-Cyrl-RS"/>
+        </w:rPr>
+      </w:pPr>
+      <w:r>
+        <w:rPr>
+          <w:rFonts w:ascii="Times New Roman" w:hAnsi="Times New Roman" w:cs="Times New Roman"/>
+          <w:i/>
+          <w:sz w:val="24"/>
+        </w:rPr>
+        <w:t xml:space="preserve">Holiday </w:t>
+      </w:r>
+      <w:r>
+        <w:rPr>
+          <w:rFonts w:ascii="Times New Roman" w:hAnsi="Times New Roman" w:cs="Times New Roman"/>
+          <w:sz w:val="24"/>
+          <w:lang w:val="sr-Cyrl-RS"/>
+        </w:rPr>
+        <w:t xml:space="preserve">атрибут представља категорички атрибут са небалансираним вредностима што осликава реалну стварност обзиром да је учесталост празника у току године веома мала у односу на дане када нису празници. </w:t>
+      </w:r>
+      <w:r>
+        <w:rPr>
+          <w:rFonts w:ascii="Times New Roman" w:hAnsi="Times New Roman" w:cs="Times New Roman"/>
+          <w:sz w:val="24"/>
+          <w:lang w:val="sr-Cyrl-RS"/>
+        </w:rPr>
+        <w:t>Ови небалансирани подаци се могу избацити скупа података или се могу обједити под заједничким ново-изведеним атрибутом који може носити логичку вредност да ли је празник или не.</w:t>
+      </w:r>
+    </w:p>
+    <w:p>
+      <w:pPr>
+        <w:rPr>
+          <w:rFonts w:ascii="Times New Roman" w:hAnsi="Times New Roman" w:cs="Times New Roman"/>
+          <w:sz w:val="24"/>
+          <w:lang w:val="sr-Cyrl-RS"/>
+        </w:rPr>
+      </w:pPr>
+      <w:r>
+        <w:rPr>
+          <w:rFonts w:ascii="Times New Roman" w:hAnsi="Times New Roman" w:cs="Times New Roman"/>
+          <w:i/>
+          <w:noProof/>
+          <w:sz w:val="24"/>
+        </w:rPr>
+        <w:pict>
+          <v:shape id="_x0000_s1077" type="#_x0000_t75" style="position:absolute;margin-left:14.4pt;margin-top:.75pt;width:439.45pt;height:228.75pt;z-index:251713536;mso-position-horizontal-relative:text;mso-position-vertical-relative:text">
+            <v:imagedata r:id="rId57" o:title="траффик"/>
+          </v:shape>
+        </w:pict>
+      </w:r>
+    </w:p>
+    <w:p>
+      <w:pPr>
+        <w:rPr>
+          <w:rFonts w:ascii="Times New Roman" w:hAnsi="Times New Roman" w:cs="Times New Roman"/>
+          <w:sz w:val="24"/>
+          <w:lang w:val="sr-Cyrl-RS"/>
+        </w:rPr>
+      </w:pPr>
+    </w:p>
+    <w:p>
+      <w:pPr>
+        <w:rPr>
+          <w:rFonts w:ascii="Times New Roman" w:hAnsi="Times New Roman" w:cs="Times New Roman"/>
+          <w:sz w:val="24"/>
+          <w:lang w:val="sr-Cyrl-RS"/>
+        </w:rPr>
+      </w:pPr>
+    </w:p>
+    <w:p>
+      <w:pPr>
+        <w:rPr>
+          <w:rFonts w:ascii="Times New Roman" w:hAnsi="Times New Roman" w:cs="Times New Roman"/>
+          <w:sz w:val="24"/>
+          <w:lang w:val="sr-Cyrl-RS"/>
+        </w:rPr>
+      </w:pPr>
+    </w:p>
+    <w:p>
+      <w:pPr>
+        <w:rPr>
+          <w:rFonts w:ascii="Times New Roman" w:hAnsi="Times New Roman" w:cs="Times New Roman"/>
+          <w:sz w:val="24"/>
+          <w:lang w:val="sr-Cyrl-RS"/>
+        </w:rPr>
+      </w:pPr>
+    </w:p>
+    <w:p>
+      <w:pPr>
+        <w:rPr>
+          <w:rFonts w:ascii="Times New Roman" w:hAnsi="Times New Roman" w:cs="Times New Roman"/>
+          <w:sz w:val="24"/>
+          <w:lang w:val="sr-Cyrl-RS"/>
+        </w:rPr>
+      </w:pPr>
+    </w:p>
+    <w:p>
+      <w:pPr>
+        <w:rPr>
+          <w:rFonts w:ascii="Times New Roman" w:hAnsi="Times New Roman" w:cs="Times New Roman"/>
+          <w:sz w:val="24"/>
+          <w:lang w:val="sr-Cyrl-RS"/>
+        </w:rPr>
+      </w:pPr>
+    </w:p>
+    <w:p>
+      <w:pPr>
+        <w:rPr>
+          <w:rFonts w:ascii="Times New Roman" w:hAnsi="Times New Roman" w:cs="Times New Roman"/>
+          <w:sz w:val="24"/>
+          <w:lang w:val="sr-Cyrl-RS"/>
+        </w:rPr>
+      </w:pPr>
+    </w:p>
+    <w:p>
+      <w:pPr>
+        <w:rPr>
+          <w:rFonts w:ascii="Times New Roman" w:hAnsi="Times New Roman" w:cs="Times New Roman"/>
+          <w:sz w:val="24"/>
+          <w:lang w:val="sr-Cyrl-RS"/>
+        </w:rPr>
+      </w:pPr>
+    </w:p>
+    <w:p>
+      <w:pPr>
+        <w:rPr>
+          <w:rFonts w:ascii="Times New Roman" w:hAnsi="Times New Roman" w:cs="Times New Roman"/>
+          <w:sz w:val="24"/>
+          <w:lang w:val="sr-Cyrl-RS"/>
+        </w:rPr>
+      </w:pPr>
+    </w:p>
+    <w:p>
+      <w:pPr>
+        <w:jc w:val="center"/>
+        <w:rPr>
+          <w:rFonts w:ascii="Times New Roman" w:hAnsi="Times New Roman" w:cs="Times New Roman"/>
+          <w:sz w:val="24"/>
+          <w:szCs w:val="24"/>
+          <w:lang w:val="sr-Cyrl-RS"/>
+        </w:rPr>
+      </w:pPr>
+      <w:r>
+        <w:rPr>
+          <w:rFonts w:ascii="Times New Roman" w:hAnsi="Times New Roman" w:cs="Times New Roman"/>
+          <w:noProof/>
+          <w:sz w:val="24"/>
+        </w:rPr>
+        <w:pict>
+          <v:shape id="_x0000_s1078" type="#_x0000_t75" style="position:absolute;left:0;text-align:left;margin-left:0;margin-top:20.05pt;width:467.9pt;height:238.1pt;z-index:251714560;mso-position-horizontal-relative:text;mso-position-vertical-relative:text">
+            <v:imagedata r:id="rId58" o:title="темп"/>
+          </v:shape>
+        </w:pict>
+      </w:r>
+      <w:r>
+        <w:rPr>
+          <w:rFonts w:ascii="Times New Roman" w:hAnsi="Times New Roman" w:cs="Times New Roman"/>
+          <w:sz w:val="24"/>
+          <w:szCs w:val="24"/>
+          <w:lang w:val="sr-Cyrl-RS"/>
+        </w:rPr>
+        <w:t xml:space="preserve">Слика 30: График расподеле података за атрибут - </w:t>
+      </w:r>
+      <w:proofErr w:type="spellStart"/>
+      <w:r>
+        <w:rPr>
+          <w:rFonts w:ascii="Times New Roman" w:hAnsi="Times New Roman" w:cs="Times New Roman"/>
+          <w:i/>
+          <w:sz w:val="24"/>
+        </w:rPr>
+        <w:t>Traffic_volum</w:t>
+      </w:r>
+      <w:proofErr w:type="spellEnd"/>
+      <w:r>
+        <w:rPr>
+          <w:rFonts w:ascii="Times New Roman" w:hAnsi="Times New Roman" w:cs="Times New Roman"/>
+          <w:i/>
+          <w:sz w:val="24"/>
+          <w:lang w:val="sr-Cyrl-RS"/>
+        </w:rPr>
+        <w:t>е</w:t>
+      </w:r>
+    </w:p>
+    <w:p>
+      <w:pPr>
+        <w:rPr>
+          <w:rFonts w:ascii="Times New Roman" w:hAnsi="Times New Roman" w:cs="Times New Roman"/>
+          <w:sz w:val="24"/>
+          <w:lang w:val="sr-Cyrl-RS"/>
+        </w:rPr>
+      </w:pPr>
+    </w:p>
+    <w:p>
+      <w:pPr>
+        <w:rPr>
+          <w:rFonts w:ascii="Times New Roman" w:hAnsi="Times New Roman" w:cs="Times New Roman"/>
+          <w:sz w:val="24"/>
+          <w:lang w:val="sr-Cyrl-RS"/>
+        </w:rPr>
+      </w:pPr>
+    </w:p>
+    <w:p>
+      <w:pPr>
+        <w:rPr>
+          <w:rFonts w:ascii="Times New Roman" w:hAnsi="Times New Roman" w:cs="Times New Roman"/>
+          <w:sz w:val="24"/>
+          <w:lang w:val="sr-Cyrl-RS"/>
+        </w:rPr>
+      </w:pPr>
+    </w:p>
+    <w:p>
+      <w:pPr>
+        <w:rPr>
+          <w:rFonts w:ascii="Times New Roman" w:hAnsi="Times New Roman" w:cs="Times New Roman"/>
+          <w:sz w:val="24"/>
+          <w:lang w:val="sr-Cyrl-RS"/>
+        </w:rPr>
+      </w:pPr>
+    </w:p>
+    <w:p>
+      <w:pPr>
+        <w:rPr>
+          <w:rFonts w:ascii="Times New Roman" w:hAnsi="Times New Roman" w:cs="Times New Roman"/>
+          <w:sz w:val="24"/>
+          <w:lang w:val="sr-Cyrl-RS"/>
+        </w:rPr>
+      </w:pPr>
+    </w:p>
+    <w:p>
+      <w:pPr>
+        <w:rPr>
+          <w:rFonts w:ascii="Times New Roman" w:hAnsi="Times New Roman" w:cs="Times New Roman"/>
+          <w:sz w:val="24"/>
+          <w:lang w:val="sr-Cyrl-RS"/>
+        </w:rPr>
+      </w:pPr>
+    </w:p>
+    <w:p>
+      <w:pPr>
+        <w:rPr>
+          <w:rFonts w:ascii="Times New Roman" w:hAnsi="Times New Roman" w:cs="Times New Roman"/>
+          <w:sz w:val="24"/>
+          <w:lang w:val="sr-Cyrl-RS"/>
+        </w:rPr>
+      </w:pPr>
+    </w:p>
+    <w:p>
+      <w:pPr>
+        <w:rPr>
+          <w:rFonts w:ascii="Times New Roman" w:hAnsi="Times New Roman" w:cs="Times New Roman"/>
+          <w:sz w:val="24"/>
+          <w:lang w:val="sr-Cyrl-RS"/>
+        </w:rPr>
+      </w:pPr>
+    </w:p>
+    <w:p>
+      <w:pPr>
+        <w:rPr>
+          <w:rFonts w:ascii="Times New Roman" w:hAnsi="Times New Roman" w:cs="Times New Roman"/>
+          <w:sz w:val="24"/>
+          <w:lang w:val="sr-Cyrl-RS"/>
+        </w:rPr>
+      </w:pPr>
+    </w:p>
+    <w:p>
+      <w:pPr>
+        <w:spacing w:line="360" w:lineRule="auto"/>
+        <w:rPr>
+          <w:rFonts w:ascii="Times New Roman" w:hAnsi="Times New Roman" w:cs="Times New Roman"/>
+          <w:sz w:val="24"/>
+          <w:lang w:val="sr-Cyrl-RS"/>
+        </w:rPr>
+      </w:pPr>
+    </w:p>
+    <w:p>
+      <w:pPr>
+        <w:jc w:val="center"/>
+        <w:rPr>
+          <w:rFonts w:ascii="Times New Roman" w:hAnsi="Times New Roman" w:cs="Times New Roman"/>
+          <w:sz w:val="24"/>
+          <w:szCs w:val="24"/>
+          <w:lang w:val="sr-Cyrl-RS"/>
+        </w:rPr>
+      </w:pPr>
+      <w:r>
+        <w:rPr>
+          <w:rFonts w:ascii="Times New Roman" w:hAnsi="Times New Roman" w:cs="Times New Roman"/>
+          <w:sz w:val="24"/>
+          <w:szCs w:val="24"/>
+          <w:lang w:val="sr-Cyrl-RS"/>
+        </w:rPr>
+        <w:t>Слика 31</w:t>
+      </w:r>
+      <w:r>
+        <w:rPr>
+          <w:rFonts w:ascii="Times New Roman" w:hAnsi="Times New Roman" w:cs="Times New Roman"/>
+          <w:sz w:val="24"/>
+          <w:szCs w:val="24"/>
+          <w:lang w:val="sr-Cyrl-RS"/>
+        </w:rPr>
+        <w:t xml:space="preserve">: График расподеле података за атрибут </w:t>
+      </w:r>
+      <w:r>
+        <w:rPr>
+          <w:rFonts w:ascii="Times New Roman" w:hAnsi="Times New Roman" w:cs="Times New Roman"/>
+          <w:sz w:val="24"/>
+          <w:szCs w:val="24"/>
+          <w:lang w:val="sr-Cyrl-RS"/>
+        </w:rPr>
+        <w:t>–</w:t>
+      </w:r>
+      <w:r>
+        <w:rPr>
+          <w:rFonts w:ascii="Times New Roman" w:hAnsi="Times New Roman" w:cs="Times New Roman"/>
+          <w:sz w:val="24"/>
+          <w:szCs w:val="24"/>
+          <w:lang w:val="sr-Cyrl-RS"/>
+        </w:rPr>
+        <w:t xml:space="preserve"> </w:t>
+      </w:r>
+      <w:r>
+        <w:rPr>
+          <w:rFonts w:ascii="Times New Roman" w:hAnsi="Times New Roman" w:cs="Times New Roman"/>
+          <w:i/>
+          <w:sz w:val="24"/>
+        </w:rPr>
+        <w:t>Temp</w:t>
+      </w:r>
+    </w:p>
+    <w:p>
+      <w:pPr>
+        <w:pStyle w:val="ListParagraph"/>
+        <w:numPr>
+          <w:ilvl w:val="0"/>
+          <w:numId w:val="41"/>
+        </w:numPr>
+        <w:rPr>
+          <w:rFonts w:ascii="Times New Roman" w:hAnsi="Times New Roman" w:cs="Times New Roman"/>
+          <w:sz w:val="24"/>
+          <w:lang w:val="sr-Cyrl-RS"/>
+        </w:rPr>
+      </w:pPr>
+      <w:r>
+        <w:rPr>
+          <w:rFonts w:ascii="Times New Roman" w:hAnsi="Times New Roman" w:cs="Times New Roman"/>
+          <w:sz w:val="24"/>
+          <w:lang w:val="sr-Cyrl-RS"/>
+        </w:rPr>
+        <w:lastRenderedPageBreak/>
+        <w:t xml:space="preserve">Корелација постоји између парова атрибута: </w:t>
+      </w:r>
+      <w:r>
+        <w:rPr>
+          <w:rFonts w:ascii="Times New Roman" w:hAnsi="Times New Roman" w:cs="Times New Roman"/>
+          <w:sz w:val="24"/>
+        </w:rPr>
+        <w:t>(</w:t>
+      </w:r>
+      <w:proofErr w:type="spellStart"/>
+      <w:r>
+        <w:rPr>
+          <w:rFonts w:ascii="Times New Roman" w:hAnsi="Times New Roman" w:cs="Times New Roman"/>
+          <w:i/>
+          <w:sz w:val="24"/>
+        </w:rPr>
+        <w:t>traffic_volume</w:t>
+      </w:r>
+      <w:proofErr w:type="spellEnd"/>
+      <w:r>
+        <w:rPr>
+          <w:rFonts w:ascii="Times New Roman" w:hAnsi="Times New Roman" w:cs="Times New Roman"/>
+          <w:sz w:val="24"/>
+        </w:rPr>
+        <w:t xml:space="preserve">, </w:t>
+      </w:r>
+      <w:r>
+        <w:rPr>
+          <w:rFonts w:ascii="Times New Roman" w:hAnsi="Times New Roman" w:cs="Times New Roman"/>
+          <w:i/>
+          <w:sz w:val="24"/>
+        </w:rPr>
+        <w:t>temp</w:t>
+      </w:r>
+      <w:r>
+        <w:rPr>
+          <w:rFonts w:ascii="Times New Roman" w:hAnsi="Times New Roman" w:cs="Times New Roman"/>
+          <w:sz w:val="24"/>
+        </w:rPr>
+        <w:t xml:space="preserve">) </w:t>
+      </w:r>
+      <w:r>
+        <w:rPr>
+          <w:rFonts w:ascii="Times New Roman" w:hAnsi="Times New Roman" w:cs="Times New Roman"/>
+          <w:sz w:val="24"/>
+          <w:lang w:val="sr-Cyrl-RS"/>
+        </w:rPr>
+        <w:t xml:space="preserve">и </w:t>
+      </w:r>
+      <w:r>
+        <w:rPr>
+          <w:rFonts w:ascii="Times New Roman" w:hAnsi="Times New Roman" w:cs="Times New Roman"/>
+          <w:sz w:val="24"/>
+          <w:lang w:val="sr-Latn-RS"/>
+        </w:rPr>
+        <w:t>(</w:t>
+      </w:r>
+      <w:r>
+        <w:rPr>
+          <w:rFonts w:ascii="Times New Roman" w:hAnsi="Times New Roman" w:cs="Times New Roman"/>
+          <w:i/>
+          <w:sz w:val="24"/>
+          <w:lang w:val="sr-Latn-RS"/>
+        </w:rPr>
+        <w:t>rain_1h</w:t>
+      </w:r>
+      <w:r>
+        <w:rPr>
+          <w:rFonts w:ascii="Times New Roman" w:hAnsi="Times New Roman" w:cs="Times New Roman"/>
+          <w:sz w:val="24"/>
+          <w:lang w:val="sr-Latn-RS"/>
+        </w:rPr>
+        <w:t xml:space="preserve">, </w:t>
+      </w:r>
+      <w:r>
+        <w:rPr>
+          <w:rFonts w:ascii="Times New Roman" w:hAnsi="Times New Roman" w:cs="Times New Roman"/>
+          <w:i/>
+          <w:sz w:val="24"/>
+          <w:lang w:val="sr-Latn-RS"/>
+        </w:rPr>
+        <w:t>clouds_all</w:t>
+      </w:r>
+      <w:r>
+        <w:rPr>
+          <w:rFonts w:ascii="Times New Roman" w:hAnsi="Times New Roman" w:cs="Times New Roman"/>
+          <w:sz w:val="24"/>
+          <w:lang w:val="sr-Latn-RS"/>
+        </w:rPr>
+        <w:t>)</w:t>
+      </w:r>
+      <w:r>
+        <w:rPr>
+          <w:rFonts w:ascii="Times New Roman" w:hAnsi="Times New Roman" w:cs="Times New Roman"/>
+          <w:sz w:val="24"/>
+          <w:lang w:val="sr-Cyrl-RS"/>
+        </w:rPr>
+        <w:t>, али су вредности мале тако да се ове зависности морају пажљиво користити</w:t>
+      </w:r>
+    </w:p>
+    <w:p>
+      <w:pPr>
+        <w:pStyle w:val="ListParagraph"/>
+        <w:numPr>
+          <w:ilvl w:val="0"/>
+          <w:numId w:val="41"/>
+        </w:numPr>
+        <w:rPr>
+          <w:rFonts w:ascii="Times New Roman" w:hAnsi="Times New Roman" w:cs="Times New Roman"/>
+          <w:sz w:val="24"/>
+          <w:lang w:val="sr-Cyrl-RS"/>
+        </w:rPr>
+      </w:pPr>
+      <w:r>
+        <w:rPr>
+          <w:rFonts w:ascii="Times New Roman" w:hAnsi="Times New Roman" w:cs="Times New Roman"/>
+          <w:sz w:val="24"/>
+          <w:lang w:val="sr-Cyrl-RS"/>
+        </w:rPr>
+        <w:t xml:space="preserve">Варијанса података је је највећа за атрибуте: </w:t>
+      </w:r>
+      <w:proofErr w:type="spellStart"/>
+      <w:r>
+        <w:rPr>
+          <w:rFonts w:ascii="Times New Roman" w:hAnsi="Times New Roman" w:cs="Times New Roman"/>
+          <w:i/>
+          <w:sz w:val="24"/>
+        </w:rPr>
+        <w:t>traffic_volume</w:t>
+      </w:r>
+      <w:proofErr w:type="spellEnd"/>
+      <w:r>
+        <w:rPr>
+          <w:rFonts w:ascii="Times New Roman" w:hAnsi="Times New Roman" w:cs="Times New Roman"/>
+          <w:i/>
+          <w:sz w:val="24"/>
+          <w:lang w:val="sr-Cyrl-RS"/>
+        </w:rPr>
+        <w:t xml:space="preserve">, </w:t>
+      </w:r>
+      <w:r>
+        <w:rPr>
+          <w:rFonts w:ascii="Times New Roman" w:hAnsi="Times New Roman" w:cs="Times New Roman"/>
+          <w:i/>
+          <w:sz w:val="24"/>
+          <w:lang w:val="sr-Latn-RS"/>
+        </w:rPr>
+        <w:t>rain_1h</w:t>
+      </w:r>
+      <w:r>
+        <w:rPr>
+          <w:rFonts w:ascii="Times New Roman" w:hAnsi="Times New Roman" w:cs="Times New Roman"/>
+          <w:i/>
+          <w:sz w:val="24"/>
+          <w:lang w:val="sr-Cyrl-RS"/>
+        </w:rPr>
+        <w:t xml:space="preserve">, </w:t>
+      </w:r>
+      <w:r>
+        <w:rPr>
+          <w:rFonts w:ascii="Times New Roman" w:hAnsi="Times New Roman" w:cs="Times New Roman"/>
+          <w:i/>
+          <w:sz w:val="24"/>
+          <w:lang w:val="sr-Latn-RS"/>
+        </w:rPr>
+        <w:t>clouds_all</w:t>
+      </w:r>
+      <w:r>
+        <w:rPr>
+          <w:rFonts w:ascii="Times New Roman" w:hAnsi="Times New Roman" w:cs="Times New Roman"/>
+          <w:i/>
+          <w:sz w:val="24"/>
+          <w:lang w:val="sr-Cyrl-RS"/>
+        </w:rPr>
+        <w:t xml:space="preserve"> </w:t>
+      </w:r>
+      <w:r>
+        <w:rPr>
+          <w:rFonts w:ascii="Times New Roman" w:hAnsi="Times New Roman" w:cs="Times New Roman"/>
+          <w:sz w:val="24"/>
+          <w:lang w:val="sr-Cyrl-RS"/>
+        </w:rPr>
+        <w:t xml:space="preserve">те се стога мора водити рачуна да не дође до </w:t>
+      </w:r>
+      <w:r>
+        <w:rPr>
+          <w:rFonts w:ascii="Times New Roman" w:hAnsi="Times New Roman" w:cs="Times New Roman"/>
+          <w:sz w:val="24"/>
+        </w:rPr>
+        <w:t>overfitting-a</w:t>
+      </w:r>
+      <w:r>
+        <w:rPr>
+          <w:rFonts w:ascii="Times New Roman" w:hAnsi="Times New Roman" w:cs="Times New Roman"/>
+          <w:sz w:val="24"/>
+          <w:lang w:val="sr-Cyrl-RS"/>
+        </w:rPr>
+        <w:t xml:space="preserve"> приликом креирања модела машинског учења</w:t>
+      </w:r>
+    </w:p>
+    <w:p>
+      <w:pPr>
+        <w:pStyle w:val="ListParagraph"/>
+        <w:ind w:left="1080"/>
+        <w:rPr>
+          <w:rFonts w:ascii="Times New Roman" w:hAnsi="Times New Roman" w:cs="Times New Roman"/>
+          <w:sz w:val="24"/>
+          <w:lang w:val="sr-Cyrl-RS"/>
+        </w:rPr>
+      </w:pPr>
+    </w:p>
+    <w:p>
+      <w:pPr>
+        <w:rPr>
+          <w:rFonts w:ascii="Times New Roman" w:hAnsi="Times New Roman" w:cs="Times New Roman"/>
+          <w:b/>
+          <w:sz w:val="24"/>
+          <w:u w:val="single"/>
+          <w:lang w:val="sr-Cyrl-RS"/>
+        </w:rPr>
+      </w:pPr>
+      <w:r>
+        <w:rPr>
+          <w:rFonts w:ascii="Times New Roman" w:hAnsi="Times New Roman" w:cs="Times New Roman"/>
+          <w:b/>
+          <w:sz w:val="24"/>
+          <w:u w:val="single"/>
+          <w:lang w:val="sr-Cyrl-RS"/>
+        </w:rPr>
+        <w:t>Резултати и закључци над другим скупом података</w:t>
+      </w:r>
+    </w:p>
+    <w:p>
+      <w:pPr>
+        <w:pStyle w:val="ListParagraph"/>
+        <w:numPr>
+          <w:ilvl w:val="0"/>
+          <w:numId w:val="41"/>
+        </w:numPr>
+        <w:rPr>
+          <w:rFonts w:ascii="Times New Roman" w:hAnsi="Times New Roman" w:cs="Times New Roman"/>
+          <w:sz w:val="24"/>
+          <w:lang w:val="sr-Cyrl-RS"/>
+        </w:rPr>
+      </w:pPr>
+      <w:r>
+        <w:rPr>
+          <w:rFonts w:ascii="Times New Roman" w:hAnsi="Times New Roman" w:cs="Times New Roman"/>
+          <w:sz w:val="24"/>
+          <w:lang w:val="sr-Cyrl-RS"/>
+        </w:rPr>
+        <w:t>На основу резултата расподеле података различитих карактеристика испитаника могуће је донети закључке да се ради о групи тинејџера са приближно асиметричним графицима везаним за њихову висину, тежину и број година</w:t>
+      </w:r>
+      <w:r>
+        <w:rPr>
+          <w:rFonts w:ascii="Times New Roman" w:hAnsi="Times New Roman" w:cs="Times New Roman"/>
+          <w:sz w:val="24"/>
+          <w:lang w:val="sr-Cyrl-RS"/>
+        </w:rPr>
+        <w:t>. Подаци о полу су релативно равномерно распоређени, а највећи број испитаника је некада пробало цигарете.</w:t>
+      </w:r>
+      <w:r>
+        <w:rPr>
+          <w:rFonts w:ascii="Times New Roman" w:hAnsi="Times New Roman" w:cs="Times New Roman"/>
+          <w:sz w:val="24"/>
+          <w:lang w:val="sr-Cyrl-RS"/>
+        </w:rPr>
+        <w:t xml:space="preserve"> Највећи удео су средњошколски ученици који неколико сати дневно играју игрице.</w:t>
+      </w:r>
+    </w:p>
+    <w:p>
+      <w:pPr>
+        <w:pStyle w:val="ListParagraph"/>
+        <w:numPr>
+          <w:ilvl w:val="0"/>
+          <w:numId w:val="41"/>
+        </w:numPr>
+        <w:rPr>
+          <w:rFonts w:ascii="Times New Roman" w:hAnsi="Times New Roman" w:cs="Times New Roman"/>
+          <w:sz w:val="24"/>
+          <w:lang w:val="sr-Cyrl-RS"/>
+        </w:rPr>
+      </w:pPr>
+      <w:r>
+        <w:rPr>
+          <w:rFonts w:ascii="Times New Roman" w:hAnsi="Times New Roman" w:cs="Times New Roman"/>
+          <w:sz w:val="24"/>
+          <w:lang w:val="sr-Cyrl-RS"/>
+        </w:rPr>
+        <w:t>Што се тиче корелације између појединих навика и афинитета, може се јасно уочити повезаност између парова атрибута попут (</w:t>
+      </w:r>
+      <w:r>
+        <w:rPr>
+          <w:rFonts w:ascii="Times New Roman" w:hAnsi="Times New Roman" w:cs="Times New Roman"/>
+          <w:sz w:val="24"/>
+        </w:rPr>
+        <w:t xml:space="preserve">Age, Education, 0.5), (Politics, History, 0.3), (Mathematics, Physics, 0.5), (Shopping, Shopping </w:t>
+      </w:r>
+      <w:proofErr w:type="spellStart"/>
+      <w:r>
+        <w:rPr>
+          <w:rFonts w:ascii="Times New Roman" w:hAnsi="Times New Roman" w:cs="Times New Roman"/>
+          <w:sz w:val="24"/>
+        </w:rPr>
+        <w:t>centres</w:t>
+      </w:r>
+      <w:proofErr w:type="spellEnd"/>
+      <w:r>
+        <w:rPr>
+          <w:rFonts w:ascii="Times New Roman" w:hAnsi="Times New Roman" w:cs="Times New Roman"/>
+          <w:sz w:val="24"/>
+        </w:rPr>
+        <w:t xml:space="preserve">, 0.6) </w:t>
+      </w:r>
+      <w:r>
+        <w:rPr>
+          <w:rFonts w:ascii="Times New Roman" w:hAnsi="Times New Roman" w:cs="Times New Roman"/>
+          <w:sz w:val="24"/>
+          <w:lang w:val="sr-Cyrl-RS"/>
+        </w:rPr>
+        <w:t>као и (</w:t>
+      </w:r>
+      <w:r>
+        <w:rPr>
+          <w:rFonts w:ascii="Times New Roman" w:hAnsi="Times New Roman" w:cs="Times New Roman"/>
+          <w:sz w:val="24"/>
+        </w:rPr>
+        <w:t>Religion, God, 0.4</w:t>
+      </w:r>
+      <w:r>
+        <w:rPr>
+          <w:rFonts w:ascii="Times New Roman" w:hAnsi="Times New Roman" w:cs="Times New Roman"/>
+          <w:sz w:val="24"/>
+          <w:lang w:val="sr-Cyrl-RS"/>
+        </w:rPr>
+        <w:t>)</w:t>
+      </w:r>
+    </w:p>
+    <w:p>
+      <w:pPr>
+        <w:pStyle w:val="ListParagraph"/>
+        <w:numPr>
+          <w:ilvl w:val="0"/>
+          <w:numId w:val="41"/>
+        </w:numPr>
+        <w:rPr>
+          <w:rFonts w:ascii="Times New Roman" w:hAnsi="Times New Roman" w:cs="Times New Roman"/>
+          <w:sz w:val="24"/>
+          <w:lang w:val="sr-Cyrl-RS"/>
+        </w:rPr>
+      </w:pPr>
+      <w:r>
+        <w:rPr>
+          <w:rFonts w:ascii="Times New Roman" w:hAnsi="Times New Roman" w:cs="Times New Roman"/>
+          <w:sz w:val="24"/>
+          <w:lang w:val="sr-Cyrl-RS"/>
+        </w:rPr>
+        <w:t>Обзиром на природу података који се налазе у опсегу вредности 1-5, варијанса података није нарочито употребљива карактеристика на основу које се може донети одређени закључак</w:t>
+      </w:r>
+    </w:p>
+    <w:p>
+      <w:pPr>
+        <w:rPr>
+          <w:rFonts w:ascii="Times New Roman" w:hAnsi="Times New Roman" w:cs="Times New Roman"/>
+          <w:sz w:val="24"/>
+          <w:lang w:val="sr-Cyrl-RS"/>
+        </w:rPr>
+      </w:pPr>
+    </w:p>
+    <w:p>
+      <w:pPr>
+        <w:rPr>
+          <w:rFonts w:ascii="Times New Roman" w:hAnsi="Times New Roman" w:cs="Times New Roman"/>
+          <w:b/>
+          <w:sz w:val="24"/>
+          <w:u w:val="single"/>
+          <w:lang w:val="sr-Cyrl-RS"/>
+        </w:rPr>
+      </w:pPr>
+      <w:r>
+        <w:rPr>
+          <w:rFonts w:ascii="Times New Roman" w:hAnsi="Times New Roman" w:cs="Times New Roman"/>
+          <w:b/>
+          <w:sz w:val="24"/>
+          <w:u w:val="single"/>
+          <w:lang w:val="sr-Cyrl-RS"/>
+        </w:rPr>
+        <w:t>Резултати и закључци над трећим скупом података</w:t>
+      </w:r>
+    </w:p>
+    <w:p>
+      <w:pPr>
+        <w:pStyle w:val="ListParagraph"/>
+        <w:numPr>
+          <w:ilvl w:val="0"/>
+          <w:numId w:val="41"/>
+        </w:numPr>
+        <w:rPr>
+          <w:rFonts w:ascii="Times New Roman" w:hAnsi="Times New Roman" w:cs="Times New Roman"/>
+          <w:sz w:val="24"/>
+          <w:lang w:val="sr-Cyrl-RS"/>
+        </w:rPr>
+      </w:pPr>
+      <w:r>
+        <w:rPr>
+          <w:rFonts w:ascii="Times New Roman" w:hAnsi="Times New Roman" w:cs="Times New Roman"/>
+          <w:sz w:val="24"/>
+          <w:lang w:val="sr-Cyrl-RS"/>
+        </w:rPr>
+        <w:t xml:space="preserve">Расподела података </w:t>
+      </w:r>
+      <w:proofErr w:type="spellStart"/>
+      <w:r>
+        <w:rPr>
+          <w:rFonts w:ascii="Times New Roman" w:hAnsi="Times New Roman" w:cs="Times New Roman"/>
+          <w:i/>
+          <w:sz w:val="24"/>
+        </w:rPr>
+        <w:t>CreditScore</w:t>
+      </w:r>
+      <w:proofErr w:type="spellEnd"/>
+      <w:r>
+        <w:rPr>
+          <w:rFonts w:ascii="Times New Roman" w:hAnsi="Times New Roman" w:cs="Times New Roman"/>
+          <w:sz w:val="24"/>
+        </w:rPr>
+        <w:t xml:space="preserve"> </w:t>
+      </w:r>
+      <w:r>
+        <w:rPr>
+          <w:rFonts w:ascii="Times New Roman" w:hAnsi="Times New Roman" w:cs="Times New Roman"/>
+          <w:sz w:val="24"/>
+          <w:lang w:val="sr-Cyrl-RS"/>
+        </w:rPr>
+        <w:t>атрибута има приближно Гаусову расподелу уз велику учесталост вредности већих од 840</w:t>
+      </w:r>
+    </w:p>
+    <w:p>
+      <w:pPr>
+        <w:pStyle w:val="ListParagraph"/>
+        <w:numPr>
+          <w:ilvl w:val="0"/>
+          <w:numId w:val="41"/>
+        </w:numPr>
+        <w:rPr>
+          <w:rFonts w:ascii="Times New Roman" w:hAnsi="Times New Roman" w:cs="Times New Roman"/>
+          <w:sz w:val="24"/>
+          <w:lang w:val="sr-Cyrl-RS"/>
+        </w:rPr>
+      </w:pPr>
+      <w:r>
+        <w:rPr>
+          <w:rFonts w:ascii="Times New Roman" w:hAnsi="Times New Roman" w:cs="Times New Roman"/>
+          <w:sz w:val="24"/>
+          <w:lang w:val="sr-Cyrl-RS"/>
+        </w:rPr>
+        <w:t xml:space="preserve">Код атрибута </w:t>
+      </w:r>
+      <w:r>
+        <w:rPr>
+          <w:rFonts w:ascii="Times New Roman" w:hAnsi="Times New Roman" w:cs="Times New Roman"/>
+          <w:i/>
+          <w:sz w:val="24"/>
+        </w:rPr>
+        <w:t>Age</w:t>
+      </w:r>
+      <w:r>
+        <w:rPr>
+          <w:rFonts w:ascii="Times New Roman" w:hAnsi="Times New Roman" w:cs="Times New Roman"/>
+          <w:sz w:val="24"/>
+        </w:rPr>
+        <w:t xml:space="preserve"> </w:t>
+      </w:r>
+      <w:r>
+        <w:rPr>
+          <w:rFonts w:ascii="Times New Roman" w:hAnsi="Times New Roman" w:cs="Times New Roman"/>
+          <w:sz w:val="24"/>
+          <w:lang w:val="sr-Cyrl-RS"/>
+        </w:rPr>
+        <w:t>примећује се десно кошење асиметричне криве што може изузетно да утиче на развој модела машинског учења</w:t>
+      </w:r>
+    </w:p>
+    <w:p>
+      <w:pPr>
+        <w:pStyle w:val="ListParagraph"/>
+        <w:numPr>
+          <w:ilvl w:val="0"/>
+          <w:numId w:val="41"/>
+        </w:numPr>
+        <w:rPr>
+          <w:rFonts w:ascii="Times New Roman" w:hAnsi="Times New Roman" w:cs="Times New Roman"/>
+          <w:sz w:val="24"/>
+          <w:lang w:val="sr-Cyrl-RS"/>
+        </w:rPr>
+      </w:pPr>
+      <w:r>
+        <w:rPr>
+          <w:rFonts w:ascii="Times New Roman" w:hAnsi="Times New Roman" w:cs="Times New Roman"/>
+          <w:sz w:val="24"/>
+          <w:lang w:val="sr-Cyrl-RS"/>
+        </w:rPr>
+        <w:t xml:space="preserve">Атрибут </w:t>
+      </w:r>
+      <w:r>
+        <w:rPr>
+          <w:rFonts w:ascii="Times New Roman" w:hAnsi="Times New Roman" w:cs="Times New Roman"/>
+          <w:i/>
+          <w:sz w:val="24"/>
+        </w:rPr>
+        <w:t>Tenure</w:t>
+      </w:r>
+      <w:r>
+        <w:rPr>
+          <w:rFonts w:ascii="Times New Roman" w:hAnsi="Times New Roman" w:cs="Times New Roman"/>
+          <w:sz w:val="24"/>
+        </w:rPr>
+        <w:t xml:space="preserve"> </w:t>
+      </w:r>
+      <w:r>
+        <w:rPr>
+          <w:rFonts w:ascii="Times New Roman" w:hAnsi="Times New Roman" w:cs="Times New Roman"/>
+          <w:sz w:val="24"/>
+          <w:lang w:val="sr-Cyrl-RS"/>
+        </w:rPr>
+        <w:t>има готово униформну расподелу и не може значајно утицати на исход резултата</w:t>
+      </w:r>
+      <w:r>
+        <w:rPr>
+          <w:rFonts w:ascii="Times New Roman" w:hAnsi="Times New Roman" w:cs="Times New Roman"/>
+          <w:sz w:val="24"/>
+        </w:rPr>
+        <w:t xml:space="preserve"> </w:t>
+      </w:r>
+      <w:r>
+        <w:rPr>
+          <w:rFonts w:ascii="Times New Roman" w:hAnsi="Times New Roman" w:cs="Times New Roman"/>
+          <w:sz w:val="24"/>
+          <w:lang w:val="sr-Cyrl-RS"/>
+        </w:rPr>
+        <w:t>модела машинског учења</w:t>
+      </w:r>
+      <w:r>
+        <w:rPr>
+          <w:rFonts w:ascii="Times New Roman" w:hAnsi="Times New Roman" w:cs="Times New Roman"/>
+          <w:sz w:val="24"/>
+          <w:lang w:val="sr-Cyrl-RS"/>
+        </w:rPr>
+        <w:t xml:space="preserve">, што </w:t>
+      </w:r>
+      <w:r>
+        <w:rPr>
+          <w:rFonts w:ascii="Times New Roman" w:hAnsi="Times New Roman" w:cs="Times New Roman"/>
+          <w:sz w:val="24"/>
+          <w:lang w:val="sr-Cyrl-RS"/>
+        </w:rPr>
+        <w:t xml:space="preserve">се види </w:t>
+      </w:r>
+      <w:r>
+        <w:rPr>
+          <w:rFonts w:ascii="Times New Roman" w:hAnsi="Times New Roman" w:cs="Times New Roman"/>
+          <w:sz w:val="24"/>
+          <w:lang w:val="sr-Cyrl-RS"/>
+        </w:rPr>
+        <w:t>и из матрице корелација</w:t>
+      </w:r>
+      <w:r>
+        <w:rPr>
+          <w:rFonts w:ascii="Times New Roman" w:hAnsi="Times New Roman" w:cs="Times New Roman"/>
+          <w:sz w:val="24"/>
+          <w:lang w:val="sr-Cyrl-RS"/>
+        </w:rPr>
+        <w:t xml:space="preserve"> јер нема зависности са осталим вредностима</w:t>
+      </w:r>
+    </w:p>
+    <w:p>
+      <w:pPr>
+        <w:pStyle w:val="ListParagraph"/>
+        <w:numPr>
+          <w:ilvl w:val="0"/>
+          <w:numId w:val="41"/>
+        </w:numPr>
+        <w:rPr>
+          <w:rFonts w:ascii="Times New Roman" w:hAnsi="Times New Roman" w:cs="Times New Roman"/>
+          <w:sz w:val="24"/>
+          <w:lang w:val="sr-Cyrl-RS"/>
+        </w:rPr>
+      </w:pPr>
+      <w:r>
+        <w:rPr>
+          <w:rFonts w:ascii="Times New Roman" w:hAnsi="Times New Roman" w:cs="Times New Roman"/>
+          <w:sz w:val="24"/>
+          <w:lang w:val="sr-Cyrl-RS"/>
+        </w:rPr>
+        <w:t xml:space="preserve">Атрибут </w:t>
+      </w:r>
+      <w:r>
+        <w:rPr>
+          <w:rFonts w:ascii="Times New Roman" w:hAnsi="Times New Roman" w:cs="Times New Roman"/>
+          <w:i/>
+          <w:sz w:val="24"/>
+        </w:rPr>
+        <w:t>Balance</w:t>
+      </w:r>
+      <w:r>
+        <w:rPr>
+          <w:rFonts w:ascii="Times New Roman" w:hAnsi="Times New Roman" w:cs="Times New Roman"/>
+          <w:sz w:val="24"/>
+        </w:rPr>
+        <w:t xml:space="preserve"> </w:t>
+      </w:r>
+      <w:r>
+        <w:rPr>
+          <w:rFonts w:ascii="Times New Roman" w:hAnsi="Times New Roman" w:cs="Times New Roman"/>
+          <w:sz w:val="24"/>
+          <w:lang w:val="sr-Cyrl-RS"/>
+        </w:rPr>
+        <w:t>има скоро идеалну Гаусову расподелу уз одређен број вредности изван опсега, које НЕ представљају „О</w:t>
+      </w:r>
+      <w:proofErr w:type="spellStart"/>
+      <w:r>
+        <w:rPr>
+          <w:rFonts w:ascii="Times New Roman" w:hAnsi="Times New Roman" w:cs="Times New Roman"/>
+          <w:sz w:val="24"/>
+        </w:rPr>
+        <w:t>utlier</w:t>
+      </w:r>
+      <w:proofErr w:type="spellEnd"/>
+      <w:r>
+        <w:rPr>
+          <w:rFonts w:ascii="Times New Roman" w:hAnsi="Times New Roman" w:cs="Times New Roman"/>
+          <w:sz w:val="24"/>
+        </w:rPr>
+        <w:t xml:space="preserve">” </w:t>
+      </w:r>
+      <w:r>
+        <w:rPr>
+          <w:rFonts w:ascii="Times New Roman" w:hAnsi="Times New Roman" w:cs="Times New Roman"/>
+          <w:sz w:val="24"/>
+          <w:lang w:val="sr-Cyrl-RS"/>
+        </w:rPr>
+        <w:t>у овом случају</w:t>
+      </w:r>
+    </w:p>
+    <w:p>
+      <w:pPr>
+        <w:pStyle w:val="ListParagraph"/>
+        <w:numPr>
+          <w:ilvl w:val="0"/>
+          <w:numId w:val="41"/>
+        </w:numPr>
+        <w:rPr>
+          <w:rFonts w:ascii="Times New Roman" w:hAnsi="Times New Roman" w:cs="Times New Roman"/>
+          <w:sz w:val="24"/>
+          <w:lang w:val="sr-Cyrl-RS"/>
+        </w:rPr>
+      </w:pPr>
+      <w:r>
+        <w:rPr>
+          <w:rFonts w:ascii="Times New Roman" w:hAnsi="Times New Roman" w:cs="Times New Roman"/>
+          <w:sz w:val="24"/>
+          <w:lang w:val="sr-Cyrl-RS"/>
+        </w:rPr>
+        <w:t>На матрици корелације се могу уочити парови следећих зависности (</w:t>
+      </w:r>
+      <w:r>
+        <w:rPr>
+          <w:rFonts w:ascii="Times New Roman" w:hAnsi="Times New Roman" w:cs="Times New Roman"/>
+          <w:i/>
+          <w:sz w:val="24"/>
+        </w:rPr>
+        <w:t>Exited</w:t>
+      </w:r>
+      <w:r>
+        <w:rPr>
+          <w:rFonts w:ascii="Times New Roman" w:hAnsi="Times New Roman" w:cs="Times New Roman"/>
+          <w:sz w:val="24"/>
+        </w:rPr>
+        <w:t xml:space="preserve">, </w:t>
+      </w:r>
+      <w:r>
+        <w:rPr>
+          <w:rFonts w:ascii="Times New Roman" w:hAnsi="Times New Roman" w:cs="Times New Roman"/>
+          <w:i/>
+          <w:sz w:val="24"/>
+        </w:rPr>
+        <w:t>Age</w:t>
+      </w:r>
+      <w:r>
+        <w:rPr>
+          <w:rFonts w:ascii="Times New Roman" w:hAnsi="Times New Roman" w:cs="Times New Roman"/>
+          <w:sz w:val="24"/>
+        </w:rPr>
+        <w:t>, 0.27), (</w:t>
+      </w:r>
+      <w:proofErr w:type="spellStart"/>
+      <w:r>
+        <w:rPr>
+          <w:rFonts w:ascii="Times New Roman" w:hAnsi="Times New Roman" w:cs="Times New Roman"/>
+          <w:i/>
+          <w:sz w:val="24"/>
+        </w:rPr>
+        <w:t>NumOfProducts</w:t>
+      </w:r>
+      <w:proofErr w:type="spellEnd"/>
+      <w:r>
+        <w:rPr>
+          <w:rFonts w:ascii="Times New Roman" w:hAnsi="Times New Roman" w:cs="Times New Roman"/>
+          <w:sz w:val="24"/>
+        </w:rPr>
+        <w:t xml:space="preserve">, </w:t>
+      </w:r>
+      <w:r>
+        <w:rPr>
+          <w:rFonts w:ascii="Times New Roman" w:hAnsi="Times New Roman" w:cs="Times New Roman"/>
+          <w:i/>
+          <w:sz w:val="24"/>
+        </w:rPr>
+        <w:t>Balance</w:t>
+      </w:r>
+      <w:r>
+        <w:rPr>
+          <w:rFonts w:ascii="Times New Roman" w:hAnsi="Times New Roman" w:cs="Times New Roman"/>
+          <w:sz w:val="24"/>
+        </w:rPr>
+        <w:t>, -0.27), (</w:t>
+      </w:r>
+      <w:r>
+        <w:rPr>
+          <w:rFonts w:ascii="Times New Roman" w:hAnsi="Times New Roman" w:cs="Times New Roman"/>
+          <w:i/>
+          <w:sz w:val="24"/>
+        </w:rPr>
+        <w:t>Exited</w:t>
+      </w:r>
+      <w:r>
+        <w:rPr>
+          <w:rFonts w:ascii="Times New Roman" w:hAnsi="Times New Roman" w:cs="Times New Roman"/>
+          <w:sz w:val="24"/>
+        </w:rPr>
+        <w:t xml:space="preserve">, </w:t>
+      </w:r>
+      <w:proofErr w:type="spellStart"/>
+      <w:r>
+        <w:rPr>
+          <w:rFonts w:ascii="Times New Roman" w:hAnsi="Times New Roman" w:cs="Times New Roman"/>
+          <w:i/>
+          <w:sz w:val="24"/>
+        </w:rPr>
+        <w:t>IsActiveMember</w:t>
+      </w:r>
+      <w:proofErr w:type="spellEnd"/>
+      <w:r>
+        <w:rPr>
+          <w:rFonts w:ascii="Times New Roman" w:hAnsi="Times New Roman" w:cs="Times New Roman"/>
+          <w:sz w:val="24"/>
+        </w:rPr>
+        <w:t>, -0.16)</w:t>
+      </w:r>
+      <w:r>
+        <w:rPr>
+          <w:rFonts w:ascii="Times New Roman" w:hAnsi="Times New Roman" w:cs="Times New Roman"/>
+          <w:sz w:val="24"/>
+          <w:lang w:val="sr-Cyrl-RS"/>
+        </w:rPr>
+        <w:t xml:space="preserve"> и (</w:t>
+      </w:r>
+      <w:r>
+        <w:rPr>
+          <w:rFonts w:ascii="Times New Roman" w:hAnsi="Times New Roman" w:cs="Times New Roman"/>
+          <w:i/>
+          <w:sz w:val="24"/>
+        </w:rPr>
+        <w:t>Exited</w:t>
+      </w:r>
+      <w:r>
+        <w:rPr>
+          <w:rFonts w:ascii="Times New Roman" w:hAnsi="Times New Roman" w:cs="Times New Roman"/>
+          <w:sz w:val="24"/>
+        </w:rPr>
+        <w:t xml:space="preserve">, </w:t>
+      </w:r>
+      <w:proofErr w:type="spellStart"/>
+      <w:r>
+        <w:rPr>
+          <w:rFonts w:ascii="Times New Roman" w:hAnsi="Times New Roman" w:cs="Times New Roman"/>
+          <w:i/>
+          <w:sz w:val="24"/>
+        </w:rPr>
+        <w:t>NumOfProducts</w:t>
+      </w:r>
+      <w:proofErr w:type="spellEnd"/>
+      <w:r>
+        <w:rPr>
+          <w:rFonts w:ascii="Times New Roman" w:hAnsi="Times New Roman" w:cs="Times New Roman"/>
+          <w:sz w:val="24"/>
+        </w:rPr>
+        <w:t>, -0.12</w:t>
+      </w:r>
+      <w:r>
+        <w:rPr>
+          <w:rFonts w:ascii="Times New Roman" w:hAnsi="Times New Roman" w:cs="Times New Roman"/>
+          <w:sz w:val="24"/>
+          <w:lang w:val="sr-Cyrl-RS"/>
+        </w:rPr>
+        <w:t>)</w:t>
+      </w:r>
+    </w:p>
+    <w:p>
+      <w:pPr>
+        <w:pStyle w:val="ListParagraph"/>
+        <w:numPr>
+          <w:ilvl w:val="0"/>
+          <w:numId w:val="41"/>
+        </w:numPr>
+        <w:rPr>
+          <w:rFonts w:ascii="Times New Roman" w:hAnsi="Times New Roman" w:cs="Times New Roman"/>
+          <w:sz w:val="24"/>
+          <w:lang w:val="sr-Cyrl-RS"/>
+        </w:rPr>
+      </w:pPr>
+      <w:r>
+        <w:rPr>
+          <w:rFonts w:ascii="Times New Roman" w:hAnsi="Times New Roman" w:cs="Times New Roman"/>
+          <w:sz w:val="24"/>
+          <w:lang w:val="sr-Cyrl-RS"/>
+        </w:rPr>
+        <w:t xml:space="preserve">Вредности варијансе, као и стандардне девијације имају веома високе вредности због своје природе и треба бити изузезетно опрезан приликом фазе тренирања модела како не би дошло до претренираности модела – </w:t>
+      </w:r>
+      <w:r>
+        <w:rPr>
+          <w:rFonts w:ascii="Times New Roman" w:hAnsi="Times New Roman" w:cs="Times New Roman"/>
+          <w:i/>
+          <w:sz w:val="24"/>
+        </w:rPr>
+        <w:t>overfitting-</w:t>
+      </w:r>
+      <w:r>
+        <w:rPr>
+          <w:rFonts w:ascii="Times New Roman" w:hAnsi="Times New Roman" w:cs="Times New Roman"/>
+          <w:sz w:val="24"/>
+        </w:rPr>
+        <w:t>a</w:t>
+      </w:r>
     </w:p>
     <w:p>
       <w:pPr>
@@ -20976,7 +22982,7 @@
           <w:lang w:val="sr-Cyrl-RS"/>
         </w:rPr>
       </w:pPr>
-      <w:bookmarkStart w:id="26" w:name="_Toc133923768"/>
+      <w:bookmarkStart w:id="27" w:name="_Toc134275940"/>
       <w:r>
         <w:rPr>
           <w:rFonts w:ascii="Times New Roman" w:hAnsi="Times New Roman" w:cs="Times New Roman"/>
@@ -20986,7 +22992,7 @@
         <w:lastRenderedPageBreak/>
         <w:t>Закључак</w:t>
       </w:r>
-      <w:bookmarkEnd w:id="26"/>
+      <w:bookmarkEnd w:id="27"/>
     </w:p>
     <w:p>
       <w:pPr>
@@ -21482,7 +23488,7 @@
           <w:sz w:val="36"/>
         </w:rPr>
       </w:pPr>
-      <w:bookmarkStart w:id="27" w:name="_Toc133923769"/>
+      <w:bookmarkStart w:id="28" w:name="_Toc134275941"/>
       <w:proofErr w:type="spellStart"/>
       <w:r>
         <w:rPr>
@@ -21492,7 +23498,7 @@
         <w:lastRenderedPageBreak/>
         <w:t>Литература</w:t>
       </w:r>
-      <w:bookmarkEnd w:id="27"/>
+      <w:bookmarkEnd w:id="28"/>
       <w:proofErr w:type="spellEnd"/>
     </w:p>
     <w:p>
@@ -21696,7 +23702,7 @@
           <w:lang w:val="sr-Cyrl-RS"/>
         </w:rPr>
       </w:pPr>
-      <w:hyperlink r:id="rId57" w:history="1">
+      <w:hyperlink r:id="rId59" w:history="1">
         <w:r>
           <w:rPr>
             <w:rStyle w:val="Hyperlink"/>
@@ -21723,7 +23729,7 @@
           <w:lang w:val="sr-Cyrl-RS"/>
         </w:rPr>
       </w:pPr>
-      <w:hyperlink r:id="rId58" w:history="1">
+      <w:hyperlink r:id="rId60" w:history="1">
         <w:r>
           <w:rPr>
             <w:rStyle w:val="Hyperlink"/>
@@ -21750,7 +23756,7 @@
           <w:lang w:val="sr-Cyrl-RS"/>
         </w:rPr>
       </w:pPr>
-      <w:hyperlink r:id="rId59" w:history="1">
+      <w:hyperlink r:id="rId61" w:history="1">
         <w:r>
           <w:rPr>
             <w:rStyle w:val="Hyperlink"/>
@@ -21777,7 +23783,7 @@
           <w:lang w:val="sr-Cyrl-RS"/>
         </w:rPr>
       </w:pPr>
-      <w:hyperlink r:id="rId60" w:history="1">
+      <w:hyperlink r:id="rId62" w:history="1">
         <w:r>
           <w:rPr>
             <w:rStyle w:val="Hyperlink"/>
@@ -21804,7 +23810,7 @@
           <w:lang w:val="sr-Cyrl-RS"/>
         </w:rPr>
       </w:pPr>
-      <w:hyperlink r:id="rId61" w:history="1">
+      <w:hyperlink r:id="rId63" w:history="1">
         <w:r>
           <w:rPr>
             <w:rStyle w:val="Hyperlink"/>
@@ -21828,7 +23834,7 @@
           <w:lang w:val="sr-Cyrl-RS"/>
         </w:rPr>
       </w:pPr>
-      <w:hyperlink r:id="rId62" w:history="1">
+      <w:hyperlink r:id="rId64" w:history="1">
         <w:r>
           <w:rPr>
             <w:rStyle w:val="Hyperlink"/>
@@ -21852,7 +23858,7 @@
           <w:lang w:val="sr-Cyrl-RS"/>
         </w:rPr>
       </w:pPr>
-      <w:hyperlink r:id="rId63" w:history="1">
+      <w:hyperlink r:id="rId65" w:history="1">
         <w:r>
           <w:rPr>
             <w:rStyle w:val="Hyperlink"/>
@@ -21937,8 +23943,8 @@
       </w:pPr>
     </w:p>
     <w:sectPr>
-      <w:footerReference w:type="default" r:id="rId64"/>
-      <w:footerReference w:type="first" r:id="rId65"/>
+      <w:footerReference w:type="default" r:id="rId66"/>
+      <w:footerReference w:type="first" r:id="rId67"/>
       <w:pgSz w:w="12240" w:h="15840"/>
       <w:pgMar w:top="1440" w:right="1440" w:bottom="1440" w:left="1440" w:header="720" w:footer="720" w:gutter="0"/>
       <w:pgNumType w:start="2"/>
@@ -22105,7 +24111,7 @@
                               </w14:shadow>
                               <w14:props3d w14:extrusionH="0" w14:contourW="0" w14:prstMaterial="clear"/>
                             </w:rPr>
-                            <w:t>36</w:t>
+                            <w:t>24</w:t>
                           </w:r>
                           <w:r>
                             <w:rPr>
@@ -22212,7 +24218,7 @@
                         </w14:shadow>
                         <w14:props3d w14:extrusionH="0" w14:contourW="0" w14:prstMaterial="clear"/>
                       </w:rPr>
-                      <w:t>36</w:t>
+                      <w:t>24</w:t>
                     </w:r>
                     <w:r>
                       <w:rPr>
@@ -22566,7 +24572,7 @@
   <w:abstractNum w:abstractNumId="0" w15:restartNumberingAfterBreak="0">
     <w:nsid w:val="DD19DCC3"/>
     <w:multiLevelType w:val="multilevel"/>
-    <w:tmpl w:val="3134E880"/>
+    <w:tmpl w:val="1DAA75FC"/>
     <w:lvl w:ilvl="0">
       <w:start w:val="1"/>
       <w:numFmt w:val="decimal"/>
@@ -22579,7 +24585,7 @@
         <w:ind w:left="425" w:hanging="425"/>
       </w:pPr>
       <w:rPr>
-        <w:rFonts w:hint="default"/>
+        <w:rFonts w:ascii="Times New Roman" w:hAnsi="Times New Roman" w:cs="Times New Roman" w:hint="default"/>
         <w:sz w:val="36"/>
         <w:szCs w:val="36"/>
       </w:rPr>
@@ -23009,6 +25015,119 @@
     </w:lvl>
   </w:abstractNum>
   <w:abstractNum w:abstractNumId="4" w15:restartNumberingAfterBreak="0">
+    <w:nsid w:val="08C472E4"/>
+    <w:multiLevelType w:val="hybridMultilevel"/>
+    <w:tmpl w:val="A3AA5B68"/>
+    <w:lvl w:ilvl="0" w:tplc="C7FA7C4A">
+      <w:start w:val="6"/>
+      <w:numFmt w:val="bullet"/>
+      <w:lvlText w:val="-"/>
+      <w:lvlJc w:val="left"/>
+      <w:pPr>
+        <w:ind w:left="1080" w:hanging="360"/>
+      </w:pPr>
+      <w:rPr>
+        <w:rFonts w:ascii="Times New Roman" w:eastAsiaTheme="minorHAnsi" w:hAnsi="Times New Roman" w:cs="Times New Roman" w:hint="default"/>
+      </w:rPr>
+    </w:lvl>
+    <w:lvl w:ilvl="1" w:tplc="04090003" w:tentative="1">
+      <w:start w:val="1"/>
+      <w:numFmt w:val="bullet"/>
+      <w:lvlText w:val="o"/>
+      <w:lvlJc w:val="left"/>
+      <w:pPr>
+        <w:ind w:left="1800" w:hanging="360"/>
+      </w:pPr>
+      <w:rPr>
+        <w:rFonts w:ascii="Courier New" w:hAnsi="Courier New" w:cs="Courier New" w:hint="default"/>
+      </w:rPr>
+    </w:lvl>
+    <w:lvl w:ilvl="2" w:tplc="04090005" w:tentative="1">
+      <w:start w:val="1"/>
+      <w:numFmt w:val="bullet"/>
+      <w:lvlText w:val=""/>
+      <w:lvlJc w:val="left"/>
+      <w:pPr>
+        <w:ind w:left="2520" w:hanging="360"/>
+      </w:pPr>
+      <w:rPr>
+        <w:rFonts w:ascii="Wingdings" w:hAnsi="Wingdings" w:hint="default"/>
+      </w:rPr>
+    </w:lvl>
+    <w:lvl w:ilvl="3" w:tplc="04090001" w:tentative="1">
+      <w:start w:val="1"/>
+      <w:numFmt w:val="bullet"/>
+      <w:lvlText w:val=""/>
+      <w:lvlJc w:val="left"/>
+      <w:pPr>
+        <w:ind w:left="3240" w:hanging="360"/>
+      </w:pPr>
+      <w:rPr>
+        <w:rFonts w:ascii="Symbol" w:hAnsi="Symbol" w:hint="default"/>
+      </w:rPr>
+    </w:lvl>
+    <w:lvl w:ilvl="4" w:tplc="04090003" w:tentative="1">
+      <w:start w:val="1"/>
+      <w:numFmt w:val="bullet"/>
+      <w:lvlText w:val="o"/>
+      <w:lvlJc w:val="left"/>
+      <w:pPr>
+        <w:ind w:left="3960" w:hanging="360"/>
+      </w:pPr>
+      <w:rPr>
+        <w:rFonts w:ascii="Courier New" w:hAnsi="Courier New" w:cs="Courier New" w:hint="default"/>
+      </w:rPr>
+    </w:lvl>
+    <w:lvl w:ilvl="5" w:tplc="04090005" w:tentative="1">
+      <w:start w:val="1"/>
+      <w:numFmt w:val="bullet"/>
+      <w:lvlText w:val=""/>
+      <w:lvlJc w:val="left"/>
+      <w:pPr>
+        <w:ind w:left="4680" w:hanging="360"/>
+      </w:pPr>
+      <w:rPr>
+        <w:rFonts w:ascii="Wingdings" w:hAnsi="Wingdings" w:hint="default"/>
+      </w:rPr>
+    </w:lvl>
+    <w:lvl w:ilvl="6" w:tplc="04090001" w:tentative="1">
+      <w:start w:val="1"/>
+      <w:numFmt w:val="bullet"/>
+      <w:lvlText w:val=""/>
+      <w:lvlJc w:val="left"/>
+      <w:pPr>
+        <w:ind w:left="5400" w:hanging="360"/>
+      </w:pPr>
+      <w:rPr>
+        <w:rFonts w:ascii="Symbol" w:hAnsi="Symbol" w:hint="default"/>
+      </w:rPr>
+    </w:lvl>
+    <w:lvl w:ilvl="7" w:tplc="04090003" w:tentative="1">
+      <w:start w:val="1"/>
+      <w:numFmt w:val="bullet"/>
+      <w:lvlText w:val="o"/>
+      <w:lvlJc w:val="left"/>
+      <w:pPr>
+        <w:ind w:left="6120" w:hanging="360"/>
+      </w:pPr>
+      <w:rPr>
+        <w:rFonts w:ascii="Courier New" w:hAnsi="Courier New" w:cs="Courier New" w:hint="default"/>
+      </w:rPr>
+    </w:lvl>
+    <w:lvl w:ilvl="8" w:tplc="04090005" w:tentative="1">
+      <w:start w:val="1"/>
+      <w:numFmt w:val="bullet"/>
+      <w:lvlText w:val=""/>
+      <w:lvlJc w:val="left"/>
+      <w:pPr>
+        <w:ind w:left="6840" w:hanging="360"/>
+      </w:pPr>
+      <w:rPr>
+        <w:rFonts w:ascii="Wingdings" w:hAnsi="Wingdings" w:hint="default"/>
+      </w:rPr>
+    </w:lvl>
+  </w:abstractNum>
+  <w:abstractNum w:abstractNumId="5" w15:restartNumberingAfterBreak="0">
     <w:nsid w:val="0AAE74A3"/>
     <w:multiLevelType w:val="hybridMultilevel"/>
     <w:tmpl w:val="CEAC3B0E"/>
@@ -23121,7 +25240,7 @@
       </w:rPr>
     </w:lvl>
   </w:abstractNum>
-  <w:abstractNum w:abstractNumId="5" w15:restartNumberingAfterBreak="0">
+  <w:abstractNum w:abstractNumId="6" w15:restartNumberingAfterBreak="0">
     <w:nsid w:val="0C570D40"/>
     <w:multiLevelType w:val="hybridMultilevel"/>
     <w:tmpl w:val="EBE2DE9C"/>
@@ -23234,7 +25353,7 @@
       </w:rPr>
     </w:lvl>
   </w:abstractNum>
-  <w:abstractNum w:abstractNumId="6" w15:restartNumberingAfterBreak="0">
+  <w:abstractNum w:abstractNumId="7" w15:restartNumberingAfterBreak="0">
     <w:nsid w:val="0D2C0B07"/>
     <w:multiLevelType w:val="hybridMultilevel"/>
     <w:tmpl w:val="8B6C176E"/>
@@ -23323,7 +25442,7 @@
       </w:pPr>
     </w:lvl>
   </w:abstractNum>
-  <w:abstractNum w:abstractNumId="7" w15:restartNumberingAfterBreak="0">
+  <w:abstractNum w:abstractNumId="8" w15:restartNumberingAfterBreak="0">
     <w:nsid w:val="0D9C3B2C"/>
     <w:multiLevelType w:val="hybridMultilevel"/>
     <w:tmpl w:val="6FB62AA6"/>
@@ -23409,7 +25528,7 @@
       </w:pPr>
     </w:lvl>
   </w:abstractNum>
-  <w:abstractNum w:abstractNumId="8" w15:restartNumberingAfterBreak="0">
+  <w:abstractNum w:abstractNumId="9" w15:restartNumberingAfterBreak="0">
     <w:nsid w:val="11BE5A18"/>
     <w:multiLevelType w:val="hybridMultilevel"/>
     <w:tmpl w:val="035408A8"/>
@@ -23495,7 +25614,7 @@
       </w:pPr>
     </w:lvl>
   </w:abstractNum>
-  <w:abstractNum w:abstractNumId="9" w15:restartNumberingAfterBreak="0">
+  <w:abstractNum w:abstractNumId="10" w15:restartNumberingAfterBreak="0">
     <w:nsid w:val="126A13CA"/>
     <w:multiLevelType w:val="hybridMultilevel"/>
     <w:tmpl w:val="B2247D06"/>
@@ -23584,7 +25703,7 @@
       </w:pPr>
     </w:lvl>
   </w:abstractNum>
-  <w:abstractNum w:abstractNumId="10" w15:restartNumberingAfterBreak="0">
+  <w:abstractNum w:abstractNumId="11" w15:restartNumberingAfterBreak="0">
     <w:nsid w:val="14651DCB"/>
     <w:multiLevelType w:val="hybridMultilevel"/>
     <w:tmpl w:val="76BEEC92"/>
@@ -23673,7 +25792,7 @@
       </w:pPr>
     </w:lvl>
   </w:abstractNum>
-  <w:abstractNum w:abstractNumId="11" w15:restartNumberingAfterBreak="0">
+  <w:abstractNum w:abstractNumId="12" w15:restartNumberingAfterBreak="0">
     <w:nsid w:val="16212905"/>
     <w:multiLevelType w:val="hybridMultilevel"/>
     <w:tmpl w:val="9A18F134"/>
@@ -23762,7 +25881,7 @@
       </w:pPr>
     </w:lvl>
   </w:abstractNum>
-  <w:abstractNum w:abstractNumId="12" w15:restartNumberingAfterBreak="0">
+  <w:abstractNum w:abstractNumId="13" w15:restartNumberingAfterBreak="0">
     <w:nsid w:val="1B90147B"/>
     <w:multiLevelType w:val="hybridMultilevel"/>
     <w:tmpl w:val="B2A603FC"/>
@@ -23848,7 +25967,120 @@
       </w:pPr>
     </w:lvl>
   </w:abstractNum>
-  <w:abstractNum w:abstractNumId="13" w15:restartNumberingAfterBreak="0">
+  <w:abstractNum w:abstractNumId="14" w15:restartNumberingAfterBreak="0">
+    <w:nsid w:val="1C5939D1"/>
+    <w:multiLevelType w:val="hybridMultilevel"/>
+    <w:tmpl w:val="689CC010"/>
+    <w:lvl w:ilvl="0" w:tplc="04090001">
+      <w:start w:val="1"/>
+      <w:numFmt w:val="bullet"/>
+      <w:lvlText w:val=""/>
+      <w:lvlJc w:val="left"/>
+      <w:pPr>
+        <w:ind w:left="720" w:hanging="360"/>
+      </w:pPr>
+      <w:rPr>
+        <w:rFonts w:ascii="Symbol" w:hAnsi="Symbol" w:hint="default"/>
+      </w:rPr>
+    </w:lvl>
+    <w:lvl w:ilvl="1" w:tplc="04090003" w:tentative="1">
+      <w:start w:val="1"/>
+      <w:numFmt w:val="bullet"/>
+      <w:lvlText w:val="o"/>
+      <w:lvlJc w:val="left"/>
+      <w:pPr>
+        <w:ind w:left="1440" w:hanging="360"/>
+      </w:pPr>
+      <w:rPr>
+        <w:rFonts w:ascii="Courier New" w:hAnsi="Courier New" w:cs="Courier New" w:hint="default"/>
+      </w:rPr>
+    </w:lvl>
+    <w:lvl w:ilvl="2" w:tplc="04090005" w:tentative="1">
+      <w:start w:val="1"/>
+      <w:numFmt w:val="bullet"/>
+      <w:lvlText w:val=""/>
+      <w:lvlJc w:val="left"/>
+      <w:pPr>
+        <w:ind w:left="2160" w:hanging="360"/>
+      </w:pPr>
+      <w:rPr>
+        <w:rFonts w:ascii="Wingdings" w:hAnsi="Wingdings" w:hint="default"/>
+      </w:rPr>
+    </w:lvl>
+    <w:lvl w:ilvl="3" w:tplc="04090001" w:tentative="1">
+      <w:start w:val="1"/>
+      <w:numFmt w:val="bullet"/>
+      <w:lvlText w:val=""/>
+      <w:lvlJc w:val="left"/>
+      <w:pPr>
+        <w:ind w:left="2880" w:hanging="360"/>
+      </w:pPr>
+      <w:rPr>
+        <w:rFonts w:ascii="Symbol" w:hAnsi="Symbol" w:hint="default"/>
+      </w:rPr>
+    </w:lvl>
+    <w:lvl w:ilvl="4" w:tplc="04090003" w:tentative="1">
+      <w:start w:val="1"/>
+      <w:numFmt w:val="bullet"/>
+      <w:lvlText w:val="o"/>
+      <w:lvlJc w:val="left"/>
+      <w:pPr>
+        <w:ind w:left="3600" w:hanging="360"/>
+      </w:pPr>
+      <w:rPr>
+        <w:rFonts w:ascii="Courier New" w:hAnsi="Courier New" w:cs="Courier New" w:hint="default"/>
+      </w:rPr>
+    </w:lvl>
+    <w:lvl w:ilvl="5" w:tplc="04090005" w:tentative="1">
+      <w:start w:val="1"/>
+      <w:numFmt w:val="bullet"/>
+      <w:lvlText w:val=""/>
+      <w:lvlJc w:val="left"/>
+      <w:pPr>
+        <w:ind w:left="4320" w:hanging="360"/>
+      </w:pPr>
+      <w:rPr>
+        <w:rFonts w:ascii="Wingdings" w:hAnsi="Wingdings" w:hint="default"/>
+      </w:rPr>
+    </w:lvl>
+    <w:lvl w:ilvl="6" w:tplc="04090001" w:tentative="1">
+      <w:start w:val="1"/>
+      <w:numFmt w:val="bullet"/>
+      <w:lvlText w:val=""/>
+      <w:lvlJc w:val="left"/>
+      <w:pPr>
+        <w:ind w:left="5040" w:hanging="360"/>
+      </w:pPr>
+      <w:rPr>
+        <w:rFonts w:ascii="Symbol" w:hAnsi="Symbol" w:hint="default"/>
+      </w:rPr>
+    </w:lvl>
+    <w:lvl w:ilvl="7" w:tplc="04090003" w:tentative="1">
+      <w:start w:val="1"/>
+      <w:numFmt w:val="bullet"/>
+      <w:lvlText w:val="o"/>
+      <w:lvlJc w:val="left"/>
+      <w:pPr>
+        <w:ind w:left="5760" w:hanging="360"/>
+      </w:pPr>
+      <w:rPr>
+        <w:rFonts w:ascii="Courier New" w:hAnsi="Courier New" w:cs="Courier New" w:hint="default"/>
+      </w:rPr>
+    </w:lvl>
+    <w:lvl w:ilvl="8" w:tplc="04090005" w:tentative="1">
+      <w:start w:val="1"/>
+      <w:numFmt w:val="bullet"/>
+      <w:lvlText w:val=""/>
+      <w:lvlJc w:val="left"/>
+      <w:pPr>
+        <w:ind w:left="6480" w:hanging="360"/>
+      </w:pPr>
+      <w:rPr>
+        <w:rFonts w:ascii="Wingdings" w:hAnsi="Wingdings" w:hint="default"/>
+      </w:rPr>
+    </w:lvl>
+  </w:abstractNum>
+  <w:abstractNum w:abstractNumId="15" w15:restartNumberingAfterBreak="0">
     <w:nsid w:val="1C7B620A"/>
     <w:multiLevelType w:val="hybridMultilevel"/>
     <w:tmpl w:val="E2743A6A"/>
@@ -23934,7 +26166,7 @@
       </w:pPr>
     </w:lvl>
   </w:abstractNum>
-  <w:abstractNum w:abstractNumId="14" w15:restartNumberingAfterBreak="0">
+  <w:abstractNum w:abstractNumId="16" w15:restartNumberingAfterBreak="0">
     <w:nsid w:val="1DFA3D8D"/>
     <w:multiLevelType w:val="hybridMultilevel"/>
     <w:tmpl w:val="1FBE0734"/>
@@ -24020,7 +26252,7 @@
       </w:pPr>
     </w:lvl>
   </w:abstractNum>
-  <w:abstractNum w:abstractNumId="15" w15:restartNumberingAfterBreak="0">
+  <w:abstractNum w:abstractNumId="17" w15:restartNumberingAfterBreak="0">
     <w:nsid w:val="20355049"/>
     <w:multiLevelType w:val="hybridMultilevel"/>
     <w:tmpl w:val="72B039FE"/>
@@ -24106,7 +26338,7 @@
       </w:pPr>
     </w:lvl>
   </w:abstractNum>
-  <w:abstractNum w:abstractNumId="16" w15:restartNumberingAfterBreak="0">
+  <w:abstractNum w:abstractNumId="18" w15:restartNumberingAfterBreak="0">
     <w:nsid w:val="21E33C26"/>
     <w:multiLevelType w:val="hybridMultilevel"/>
     <w:tmpl w:val="8A240158"/>
@@ -24192,7 +26424,7 @@
       </w:pPr>
     </w:lvl>
   </w:abstractNum>
-  <w:abstractNum w:abstractNumId="17" w15:restartNumberingAfterBreak="0">
+  <w:abstractNum w:abstractNumId="19" w15:restartNumberingAfterBreak="0">
     <w:nsid w:val="22625301"/>
     <w:multiLevelType w:val="hybridMultilevel"/>
     <w:tmpl w:val="3EDCF564"/>
@@ -24278,7 +26510,7 @@
       </w:pPr>
     </w:lvl>
   </w:abstractNum>
-  <w:abstractNum w:abstractNumId="18" w15:restartNumberingAfterBreak="0">
+  <w:abstractNum w:abstractNumId="20" w15:restartNumberingAfterBreak="0">
     <w:nsid w:val="24202170"/>
     <w:multiLevelType w:val="hybridMultilevel"/>
     <w:tmpl w:val="0F00F164"/>
@@ -24367,7 +26599,93 @@
       </w:pPr>
     </w:lvl>
   </w:abstractNum>
-  <w:abstractNum w:abstractNumId="19" w15:restartNumberingAfterBreak="0">
+  <w:abstractNum w:abstractNumId="21" w15:restartNumberingAfterBreak="0">
+    <w:nsid w:val="25C35995"/>
+    <w:multiLevelType w:val="hybridMultilevel"/>
+    <w:tmpl w:val="EC4CB6F0"/>
+    <w:lvl w:ilvl="0" w:tplc="0409000F">
+      <w:start w:val="1"/>
+      <w:numFmt w:val="decimal"/>
+      <w:lvlText w:val="%1."/>
+      <w:lvlJc w:val="left"/>
+      <w:pPr>
+        <w:ind w:left="720" w:hanging="360"/>
+      </w:pPr>
+    </w:lvl>
+    <w:lvl w:ilvl="1" w:tplc="04090019" w:tentative="1">
+      <w:start w:val="1"/>
+      <w:numFmt w:val="lowerLetter"/>
+      <w:lvlText w:val="%2."/>
+      <w:lvlJc w:val="left"/>
+      <w:pPr>
+        <w:ind w:left="1440" w:hanging="360"/>
+      </w:pPr>
+    </w:lvl>
+    <w:lvl w:ilvl="2" w:tplc="0409001B" w:tentative="1">
+      <w:start w:val="1"/>
+      <w:numFmt w:val="lowerRoman"/>
+      <w:lvlText w:val="%3."/>
+      <w:lvlJc w:val="right"/>
+      <w:pPr>
+        <w:ind w:left="2160" w:hanging="180"/>
+      </w:pPr>
+    </w:lvl>
+    <w:lvl w:ilvl="3" w:tplc="0409000F" w:tentative="1">
+      <w:start w:val="1"/>
+      <w:numFmt w:val="decimal"/>
+      <w:lvlText w:val="%4."/>
+      <w:lvlJc w:val="left"/>
+      <w:pPr>
+        <w:ind w:left="2880" w:hanging="360"/>
+      </w:pPr>
+    </w:lvl>
+    <w:lvl w:ilvl="4" w:tplc="04090019" w:tentative="1">
+      <w:start w:val="1"/>
+      <w:numFmt w:val="lowerLetter"/>
+      <w:lvlText w:val="%5."/>
+      <w:lvlJc w:val="left"/>
+      <w:pPr>
+        <w:ind w:left="3600" w:hanging="360"/>
+      </w:pPr>
+    </w:lvl>
+    <w:lvl w:ilvl="5" w:tplc="0409001B" w:tentative="1">
+      <w:start w:val="1"/>
+      <w:numFmt w:val="lowerRoman"/>
+      <w:lvlText w:val="%6."/>
+      <w:lvlJc w:val="right"/>
+      <w:pPr>
+        <w:ind w:left="4320" w:hanging="180"/>
+      </w:pPr>
+    </w:lvl>
+    <w:lvl w:ilvl="6" w:tplc="0409000F" w:tentative="1">
+      <w:start w:val="1"/>
+      <w:numFmt w:val="decimal"/>
+      <w:lvlText w:val="%7."/>
+      <w:lvlJc w:val="left"/>
+      <w:pPr>
+        <w:ind w:left="5040" w:hanging="360"/>
+      </w:pPr>
+    </w:lvl>
+    <w:lvl w:ilvl="7" w:tplc="04090019" w:tentative="1">
+      <w:start w:val="1"/>
+      <w:numFmt w:val="lowerLetter"/>
+      <w:lvlText w:val="%8."/>
+      <w:lvlJc w:val="left"/>
+      <w:pPr>
+        <w:ind w:left="5760" w:hanging="360"/>
+      </w:pPr>
+    </w:lvl>
+    <w:lvl w:ilvl="8" w:tplc="0409001B" w:tentative="1">
+      <w:start w:val="1"/>
+      <w:numFmt w:val="lowerRoman"/>
+      <w:lvlText w:val="%9."/>
+      <w:lvlJc w:val="right"/>
+      <w:pPr>
+        <w:ind w:left="6480" w:hanging="180"/>
+      </w:pPr>
+    </w:lvl>
+  </w:abstractNum>
+  <w:abstractNum w:abstractNumId="22" w15:restartNumberingAfterBreak="0">
     <w:nsid w:val="26BD5014"/>
     <w:multiLevelType w:val="multilevel"/>
     <w:tmpl w:val="0409001D"/>
@@ -24453,7 +26771,7 @@
       </w:pPr>
     </w:lvl>
   </w:abstractNum>
-  <w:abstractNum w:abstractNumId="20" w15:restartNumberingAfterBreak="0">
+  <w:abstractNum w:abstractNumId="23" w15:restartNumberingAfterBreak="0">
     <w:nsid w:val="28207F80"/>
     <w:multiLevelType w:val="hybridMultilevel"/>
     <w:tmpl w:val="2722B2A6"/>
@@ -24539,7 +26857,7 @@
       </w:pPr>
     </w:lvl>
   </w:abstractNum>
-  <w:abstractNum w:abstractNumId="21" w15:restartNumberingAfterBreak="0">
+  <w:abstractNum w:abstractNumId="24" w15:restartNumberingAfterBreak="0">
     <w:nsid w:val="28767221"/>
     <w:multiLevelType w:val="hybridMultilevel"/>
     <w:tmpl w:val="77C8B33A"/>
@@ -24628,7 +26946,7 @@
       </w:pPr>
     </w:lvl>
   </w:abstractNum>
-  <w:abstractNum w:abstractNumId="22" w15:restartNumberingAfterBreak="0">
+  <w:abstractNum w:abstractNumId="25" w15:restartNumberingAfterBreak="0">
     <w:nsid w:val="293C0DF8"/>
     <w:multiLevelType w:val="hybridMultilevel"/>
     <w:tmpl w:val="04BACC0C"/>
@@ -24714,7 +27032,7 @@
       </w:pPr>
     </w:lvl>
   </w:abstractNum>
-  <w:abstractNum w:abstractNumId="23" w15:restartNumberingAfterBreak="0">
+  <w:abstractNum w:abstractNumId="26" w15:restartNumberingAfterBreak="0">
     <w:nsid w:val="2D1D5E93"/>
     <w:multiLevelType w:val="hybridMultilevel"/>
     <w:tmpl w:val="DE760A4C"/>
@@ -24827,7 +27145,7 @@
       </w:rPr>
     </w:lvl>
   </w:abstractNum>
-  <w:abstractNum w:abstractNumId="24" w15:restartNumberingAfterBreak="0">
+  <w:abstractNum w:abstractNumId="27" w15:restartNumberingAfterBreak="0">
     <w:nsid w:val="3E5CD46C"/>
     <w:multiLevelType w:val="singleLevel"/>
     <w:tmpl w:val="3E5CD46C"/>
@@ -24849,7 +27167,7 @@
       </w:rPr>
     </w:lvl>
   </w:abstractNum>
-  <w:abstractNum w:abstractNumId="25" w15:restartNumberingAfterBreak="0">
+  <w:abstractNum w:abstractNumId="28" w15:restartNumberingAfterBreak="0">
     <w:nsid w:val="3FD91643"/>
     <w:multiLevelType w:val="hybridMultilevel"/>
     <w:tmpl w:val="73AE52F8"/>
@@ -24962,7 +27280,206 @@
       </w:rPr>
     </w:lvl>
   </w:abstractNum>
-  <w:abstractNum w:abstractNumId="26" w15:restartNumberingAfterBreak="0">
+  <w:abstractNum w:abstractNumId="29" w15:restartNumberingAfterBreak="0">
+    <w:nsid w:val="40E5424B"/>
+    <w:multiLevelType w:val="hybridMultilevel"/>
+    <w:tmpl w:val="ECA4F27A"/>
+    <w:lvl w:ilvl="0" w:tplc="04090001">
+      <w:start w:val="1"/>
+      <w:numFmt w:val="bullet"/>
+      <w:lvlText w:val=""/>
+      <w:lvlJc w:val="left"/>
+      <w:pPr>
+        <w:ind w:left="2160" w:hanging="360"/>
+      </w:pPr>
+      <w:rPr>
+        <w:rFonts w:ascii="Symbol" w:hAnsi="Symbol" w:hint="default"/>
+      </w:rPr>
+    </w:lvl>
+    <w:lvl w:ilvl="1" w:tplc="04090003" w:tentative="1">
+      <w:start w:val="1"/>
+      <w:numFmt w:val="bullet"/>
+      <w:lvlText w:val="o"/>
+      <w:lvlJc w:val="left"/>
+      <w:pPr>
+        <w:ind w:left="2880" w:hanging="360"/>
+      </w:pPr>
+      <w:rPr>
+        <w:rFonts w:ascii="Courier New" w:hAnsi="Courier New" w:cs="Courier New" w:hint="default"/>
+      </w:rPr>
+    </w:lvl>
+    <w:lvl w:ilvl="2" w:tplc="04090005" w:tentative="1">
+      <w:start w:val="1"/>
+      <w:numFmt w:val="bullet"/>
+      <w:lvlText w:val=""/>
+      <w:lvlJc w:val="left"/>
+      <w:pPr>
+        <w:ind w:left="3600" w:hanging="360"/>
+      </w:pPr>
+      <w:rPr>
+        <w:rFonts w:ascii="Wingdings" w:hAnsi="Wingdings" w:hint="default"/>
+      </w:rPr>
+    </w:lvl>
+    <w:lvl w:ilvl="3" w:tplc="04090001" w:tentative="1">
+      <w:start w:val="1"/>
+      <w:numFmt w:val="bullet"/>
+      <w:lvlText w:val=""/>
+      <w:lvlJc w:val="left"/>
+      <w:pPr>
+        <w:ind w:left="4320" w:hanging="360"/>
+      </w:pPr>
+      <w:rPr>
+        <w:rFonts w:ascii="Symbol" w:hAnsi="Symbol" w:hint="default"/>
+      </w:rPr>
+    </w:lvl>
+    <w:lvl w:ilvl="4" w:tplc="04090003" w:tentative="1">
+      <w:start w:val="1"/>
+      <w:numFmt w:val="bullet"/>
+      <w:lvlText w:val="o"/>
+      <w:lvlJc w:val="left"/>
+      <w:pPr>
+        <w:ind w:left="5040" w:hanging="360"/>
+      </w:pPr>
+      <w:rPr>
+        <w:rFonts w:ascii="Courier New" w:hAnsi="Courier New" w:cs="Courier New" w:hint="default"/>
+      </w:rPr>
+    </w:lvl>
+    <w:lvl w:ilvl="5" w:tplc="04090005" w:tentative="1">
+      <w:start w:val="1"/>
+      <w:numFmt w:val="bullet"/>
+      <w:lvlText w:val=""/>
+      <w:lvlJc w:val="left"/>
+      <w:pPr>
+        <w:ind w:left="5760" w:hanging="360"/>
+      </w:pPr>
+      <w:rPr>
+        <w:rFonts w:ascii="Wingdings" w:hAnsi="Wingdings" w:hint="default"/>
+      </w:rPr>
+    </w:lvl>
+    <w:lvl w:ilvl="6" w:tplc="04090001" w:tentative="1">
+      <w:start w:val="1"/>
+      <w:numFmt w:val="bullet"/>
+      <w:lvlText w:val=""/>
+      <w:lvlJc w:val="left"/>
+      <w:pPr>
+        <w:ind w:left="6480" w:hanging="360"/>
+      </w:pPr>
+      <w:rPr>
+        <w:rFonts w:ascii="Symbol" w:hAnsi="Symbol" w:hint="default"/>
+      </w:rPr>
+    </w:lvl>
+    <w:lvl w:ilvl="7" w:tplc="04090003" w:tentative="1">
+      <w:start w:val="1"/>
+      <w:numFmt w:val="bullet"/>
+      <w:lvlText w:val="o"/>
+      <w:lvlJc w:val="left"/>
+      <w:pPr>
+        <w:ind w:left="7200" w:hanging="360"/>
+      </w:pPr>
+      <w:rPr>
+        <w:rFonts w:ascii="Courier New" w:hAnsi="Courier New" w:cs="Courier New" w:hint="default"/>
+      </w:rPr>
+    </w:lvl>
+    <w:lvl w:ilvl="8" w:tplc="04090005" w:tentative="1">
+      <w:start w:val="1"/>
+      <w:numFmt w:val="bullet"/>
+      <w:lvlText w:val=""/>
+      <w:lvlJc w:val="left"/>
+      <w:pPr>
+        <w:ind w:left="7920" w:hanging="360"/>
+      </w:pPr>
+      <w:rPr>
+        <w:rFonts w:ascii="Wingdings" w:hAnsi="Wingdings" w:hint="default"/>
+      </w:rPr>
+    </w:lvl>
+  </w:abstractNum>
+  <w:abstractNum w:abstractNumId="30" w15:restartNumberingAfterBreak="0">
+    <w:nsid w:val="43030C08"/>
+    <w:multiLevelType w:val="hybridMultilevel"/>
+    <w:tmpl w:val="7A36D8A2"/>
+    <w:lvl w:ilvl="0" w:tplc="0409000F">
+      <w:start w:val="1"/>
+      <w:numFmt w:val="decimal"/>
+      <w:lvlText w:val="%1."/>
+      <w:lvlJc w:val="left"/>
+      <w:pPr>
+        <w:ind w:left="720" w:hanging="360"/>
+      </w:pPr>
+    </w:lvl>
+    <w:lvl w:ilvl="1" w:tplc="04090019" w:tentative="1">
+      <w:start w:val="1"/>
+      <w:numFmt w:val="lowerLetter"/>
+      <w:lvlText w:val="%2."/>
+      <w:lvlJc w:val="left"/>
+      <w:pPr>
+        <w:ind w:left="1440" w:hanging="360"/>
+      </w:pPr>
+    </w:lvl>
+    <w:lvl w:ilvl="2" w:tplc="0409001B" w:tentative="1">
+      <w:start w:val="1"/>
+      <w:numFmt w:val="lowerRoman"/>
+      <w:lvlText w:val="%3."/>
+      <w:lvlJc w:val="right"/>
+      <w:pPr>
+        <w:ind w:left="2160" w:hanging="180"/>
+      </w:pPr>
+    </w:lvl>
+    <w:lvl w:ilvl="3" w:tplc="0409000F" w:tentative="1">
+      <w:start w:val="1"/>
+      <w:numFmt w:val="decimal"/>
+      <w:lvlText w:val="%4."/>
+      <w:lvlJc w:val="left"/>
+      <w:pPr>
+        <w:ind w:left="2880" w:hanging="360"/>
+      </w:pPr>
+    </w:lvl>
+    <w:lvl w:ilvl="4" w:tplc="04090019" w:tentative="1">
+      <w:start w:val="1"/>
+      <w:numFmt w:val="lowerLetter"/>
+      <w:lvlText w:val="%5."/>
+      <w:lvlJc w:val="left"/>
+      <w:pPr>
+        <w:ind w:left="3600" w:hanging="360"/>
+      </w:pPr>
+    </w:lvl>
+    <w:lvl w:ilvl="5" w:tplc="0409001B" w:tentative="1">
+      <w:start w:val="1"/>
+      <w:numFmt w:val="lowerRoman"/>
+      <w:lvlText w:val="%6."/>
+      <w:lvlJc w:val="right"/>
+      <w:pPr>
+        <w:ind w:left="4320" w:hanging="180"/>
+      </w:pPr>
+    </w:lvl>
+    <w:lvl w:ilvl="6" w:tplc="0409000F" w:tentative="1">
+      <w:start w:val="1"/>
+      <w:numFmt w:val="decimal"/>
+      <w:lvlText w:val="%7."/>
+      <w:lvlJc w:val="left"/>
+      <w:pPr>
+        <w:ind w:left="5040" w:hanging="360"/>
+      </w:pPr>
+    </w:lvl>
+    <w:lvl w:ilvl="7" w:tplc="04090019" w:tentative="1">
+      <w:start w:val="1"/>
+      <w:numFmt w:val="lowerLetter"/>
+      <w:lvlText w:val="%8."/>
+      <w:lvlJc w:val="left"/>
+      <w:pPr>
+        <w:ind w:left="5760" w:hanging="360"/>
+      </w:pPr>
+    </w:lvl>
+    <w:lvl w:ilvl="8" w:tplc="0409001B" w:tentative="1">
+      <w:start w:val="1"/>
+      <w:numFmt w:val="lowerRoman"/>
+      <w:lvlText w:val="%9."/>
+      <w:lvlJc w:val="right"/>
+      <w:pPr>
+        <w:ind w:left="6480" w:hanging="180"/>
+      </w:pPr>
+    </w:lvl>
+  </w:abstractNum>
+  <w:abstractNum w:abstractNumId="31" w15:restartNumberingAfterBreak="0">
     <w:nsid w:val="47A2559D"/>
     <w:multiLevelType w:val="hybridMultilevel"/>
     <w:tmpl w:val="7EBC5E4A"/>
@@ -25048,7 +27565,7 @@
       </w:pPr>
     </w:lvl>
   </w:abstractNum>
-  <w:abstractNum w:abstractNumId="27" w15:restartNumberingAfterBreak="0">
+  <w:abstractNum w:abstractNumId="32" w15:restartNumberingAfterBreak="0">
     <w:nsid w:val="4DDF2392"/>
     <w:multiLevelType w:val="multilevel"/>
     <w:tmpl w:val="0409001D"/>
@@ -25134,7 +27651,7 @@
       </w:pPr>
     </w:lvl>
   </w:abstractNum>
-  <w:abstractNum w:abstractNumId="28" w15:restartNumberingAfterBreak="0">
+  <w:abstractNum w:abstractNumId="33" w15:restartNumberingAfterBreak="0">
     <w:nsid w:val="4E142C52"/>
     <w:multiLevelType w:val="hybridMultilevel"/>
     <w:tmpl w:val="EA567846"/>
@@ -25225,7 +27742,7 @@
       </w:pPr>
     </w:lvl>
   </w:abstractNum>
-  <w:abstractNum w:abstractNumId="29" w15:restartNumberingAfterBreak="0">
+  <w:abstractNum w:abstractNumId="34" w15:restartNumberingAfterBreak="0">
     <w:nsid w:val="50FA5D54"/>
     <w:multiLevelType w:val="hybridMultilevel"/>
     <w:tmpl w:val="340062E4"/>
@@ -25311,7 +27828,7 @@
       </w:pPr>
     </w:lvl>
   </w:abstractNum>
-  <w:abstractNum w:abstractNumId="30" w15:restartNumberingAfterBreak="0">
+  <w:abstractNum w:abstractNumId="35" w15:restartNumberingAfterBreak="0">
     <w:nsid w:val="59665648"/>
     <w:multiLevelType w:val="multilevel"/>
     <w:tmpl w:val="532419D6"/>
@@ -25400,7 +27917,7 @@
       </w:pPr>
     </w:lvl>
   </w:abstractNum>
-  <w:abstractNum w:abstractNumId="31" w15:restartNumberingAfterBreak="0">
+  <w:abstractNum w:abstractNumId="36" w15:restartNumberingAfterBreak="0">
     <w:nsid w:val="63546962"/>
     <w:multiLevelType w:val="hybridMultilevel"/>
     <w:tmpl w:val="42064288"/>
@@ -25486,7 +28003,7 @@
       </w:pPr>
     </w:lvl>
   </w:abstractNum>
-  <w:abstractNum w:abstractNumId="32" w15:restartNumberingAfterBreak="0">
+  <w:abstractNum w:abstractNumId="37" w15:restartNumberingAfterBreak="0">
     <w:nsid w:val="6CEDF975"/>
     <w:multiLevelType w:val="singleLevel"/>
     <w:tmpl w:val="6CEDF975"/>
@@ -25508,7 +28025,7 @@
       </w:rPr>
     </w:lvl>
   </w:abstractNum>
-  <w:abstractNum w:abstractNumId="33" w15:restartNumberingAfterBreak="0">
+  <w:abstractNum w:abstractNumId="38" w15:restartNumberingAfterBreak="0">
     <w:nsid w:val="6D151AB0"/>
     <w:multiLevelType w:val="hybridMultilevel"/>
     <w:tmpl w:val="1F9AD2AA"/>
@@ -25594,7 +28111,120 @@
       </w:pPr>
     </w:lvl>
   </w:abstractNum>
-  <w:abstractNum w:abstractNumId="34" w15:restartNumberingAfterBreak="0">
+  <w:abstractNum w:abstractNumId="39" w15:restartNumberingAfterBreak="0">
+    <w:nsid w:val="6D203276"/>
+    <w:multiLevelType w:val="hybridMultilevel"/>
+    <w:tmpl w:val="3CC6F3FE"/>
+    <w:lvl w:ilvl="0" w:tplc="04090001">
+      <w:start w:val="1"/>
+      <w:numFmt w:val="bullet"/>
+      <w:lvlText w:val=""/>
+      <w:lvlJc w:val="left"/>
+      <w:pPr>
+        <w:ind w:left="2160" w:hanging="360"/>
+      </w:pPr>
+      <w:rPr>
+        <w:rFonts w:ascii="Symbol" w:hAnsi="Symbol" w:hint="default"/>
+      </w:rPr>
+    </w:lvl>
+    <w:lvl w:ilvl="1" w:tplc="04090003" w:tentative="1">
+      <w:start w:val="1"/>
+      <w:numFmt w:val="bullet"/>
+      <w:lvlText w:val="o"/>
+      <w:lvlJc w:val="left"/>
+      <w:pPr>
+        <w:ind w:left="2880" w:hanging="360"/>
+      </w:pPr>
+      <w:rPr>
+        <w:rFonts w:ascii="Courier New" w:hAnsi="Courier New" w:cs="Courier New" w:hint="default"/>
+      </w:rPr>
+    </w:lvl>
+    <w:lvl w:ilvl="2" w:tplc="04090005" w:tentative="1">
+      <w:start w:val="1"/>
+      <w:numFmt w:val="bullet"/>
+      <w:lvlText w:val=""/>
+      <w:lvlJc w:val="left"/>
+      <w:pPr>
+        <w:ind w:left="3600" w:hanging="360"/>
+      </w:pPr>
+      <w:rPr>
+        <w:rFonts w:ascii="Wingdings" w:hAnsi="Wingdings" w:hint="default"/>
+      </w:rPr>
+    </w:lvl>
+    <w:lvl w:ilvl="3" w:tplc="04090001" w:tentative="1">
+      <w:start w:val="1"/>
+      <w:numFmt w:val="bullet"/>
+      <w:lvlText w:val=""/>
+      <w:lvlJc w:val="left"/>
+      <w:pPr>
+        <w:ind w:left="4320" w:hanging="360"/>
+      </w:pPr>
+      <w:rPr>
+        <w:rFonts w:ascii="Symbol" w:hAnsi="Symbol" w:hint="default"/>
+      </w:rPr>
+    </w:lvl>
+    <w:lvl w:ilvl="4" w:tplc="04090003" w:tentative="1">
+      <w:start w:val="1"/>
+      <w:numFmt w:val="bullet"/>
+      <w:lvlText w:val="o"/>
+      <w:lvlJc w:val="left"/>
+      <w:pPr>
+        <w:ind w:left="5040" w:hanging="360"/>
+      </w:pPr>
+      <w:rPr>
+        <w:rFonts w:ascii="Courier New" w:hAnsi="Courier New" w:cs="Courier New" w:hint="default"/>
+      </w:rPr>
+    </w:lvl>
+    <w:lvl w:ilvl="5" w:tplc="04090005" w:tentative="1">
+      <w:start w:val="1"/>
+      <w:numFmt w:val="bullet"/>
+      <w:lvlText w:val=""/>
+      <w:lvlJc w:val="left"/>
+      <w:pPr>
+        <w:ind w:left="5760" w:hanging="360"/>
+      </w:pPr>
+      <w:rPr>
+        <w:rFonts w:ascii="Wingdings" w:hAnsi="Wingdings" w:hint="default"/>
+      </w:rPr>
+    </w:lvl>
+    <w:lvl w:ilvl="6" w:tplc="04090001" w:tentative="1">
+      <w:start w:val="1"/>
+      <w:numFmt w:val="bullet"/>
+      <w:lvlText w:val=""/>
+      <w:lvlJc w:val="left"/>
+      <w:pPr>
+        <w:ind w:left="6480" w:hanging="360"/>
+      </w:pPr>
+      <w:rPr>
+        <w:rFonts w:ascii="Symbol" w:hAnsi="Symbol" w:hint="default"/>
+      </w:rPr>
+    </w:lvl>
+    <w:lvl w:ilvl="7" w:tplc="04090003" w:tentative="1">
+      <w:start w:val="1"/>
+      <w:numFmt w:val="bullet"/>
+      <w:lvlText w:val="o"/>
+      <w:lvlJc w:val="left"/>
+      <w:pPr>
+        <w:ind w:left="7200" w:hanging="360"/>
+      </w:pPr>
+      <w:rPr>
+        <w:rFonts w:ascii="Courier New" w:hAnsi="Courier New" w:cs="Courier New" w:hint="default"/>
+      </w:rPr>
+    </w:lvl>
+    <w:lvl w:ilvl="8" w:tplc="04090005" w:tentative="1">
+      <w:start w:val="1"/>
+      <w:numFmt w:val="bullet"/>
+      <w:lvlText w:val=""/>
+      <w:lvlJc w:val="left"/>
+      <w:pPr>
+        <w:ind w:left="7920" w:hanging="360"/>
+      </w:pPr>
+      <w:rPr>
+        <w:rFonts w:ascii="Wingdings" w:hAnsi="Wingdings" w:hint="default"/>
+      </w:rPr>
+    </w:lvl>
+  </w:abstractNum>
+  <w:abstractNum w:abstractNumId="40" w15:restartNumberingAfterBreak="0">
     <w:nsid w:val="76DB11F5"/>
     <w:multiLevelType w:val="hybridMultilevel"/>
     <w:tmpl w:val="4968A666"/>
@@ -25684,19 +28314,19 @@
     <w:abstractNumId w:val="0"/>
   </w:num>
   <w:num w:numId="2">
-    <w:abstractNumId w:val="32"/>
+    <w:abstractNumId w:val="37"/>
   </w:num>
   <w:num w:numId="3">
-    <w:abstractNumId w:val="24"/>
+    <w:abstractNumId w:val="27"/>
   </w:num>
   <w:num w:numId="4">
-    <w:abstractNumId w:val="28"/>
+    <w:abstractNumId w:val="33"/>
   </w:num>
   <w:num w:numId="5">
-    <w:abstractNumId w:val="4"/>
+    <w:abstractNumId w:val="5"/>
   </w:num>
   <w:num w:numId="6">
-    <w:abstractNumId w:val="5"/>
+    <w:abstractNumId w:val="6"/>
   </w:num>
   <w:num w:numId="7">
     <w:abstractNumId w:val="3"/>
@@ -25708,82 +28338,100 @@
     <w:abstractNumId w:val="2"/>
   </w:num>
   <w:num w:numId="10">
+    <w:abstractNumId w:val="35"/>
+  </w:num>
+  <w:num w:numId="11">
+    <w:abstractNumId w:val="34"/>
+  </w:num>
+  <w:num w:numId="12">
+    <w:abstractNumId w:val="25"/>
+  </w:num>
+  <w:num w:numId="13">
+    <w:abstractNumId w:val="26"/>
+  </w:num>
+  <w:num w:numId="14">
+    <w:abstractNumId w:val="28"/>
+  </w:num>
+  <w:num w:numId="15">
+    <w:abstractNumId w:val="22"/>
+  </w:num>
+  <w:num w:numId="16">
+    <w:abstractNumId w:val="32"/>
+  </w:num>
+  <w:num w:numId="17">
+    <w:abstractNumId w:val="15"/>
+  </w:num>
+  <w:num w:numId="18">
+    <w:abstractNumId w:val="38"/>
+  </w:num>
+  <w:num w:numId="19">
+    <w:abstractNumId w:val="19"/>
+  </w:num>
+  <w:num w:numId="20">
+    <w:abstractNumId w:val="40"/>
+  </w:num>
+  <w:num w:numId="21">
+    <w:abstractNumId w:val="18"/>
+  </w:num>
+  <w:num w:numId="22">
+    <w:abstractNumId w:val="12"/>
+  </w:num>
+  <w:num w:numId="23">
+    <w:abstractNumId w:val="24"/>
+  </w:num>
+  <w:num w:numId="24">
+    <w:abstractNumId w:val="20"/>
+  </w:num>
+  <w:num w:numId="25">
+    <w:abstractNumId w:val="7"/>
+  </w:num>
+  <w:num w:numId="26">
+    <w:abstractNumId w:val="10"/>
+  </w:num>
+  <w:num w:numId="27">
+    <w:abstractNumId w:val="11"/>
+  </w:num>
+  <w:num w:numId="28">
+    <w:abstractNumId w:val="23"/>
+  </w:num>
+  <w:num w:numId="29">
+    <w:abstractNumId w:val="31"/>
+  </w:num>
+  <w:num w:numId="30">
+    <w:abstractNumId w:val="36"/>
+  </w:num>
+  <w:num w:numId="31">
+    <w:abstractNumId w:val="17"/>
+  </w:num>
+  <w:num w:numId="32">
+    <w:abstractNumId w:val="9"/>
+  </w:num>
+  <w:num w:numId="33">
+    <w:abstractNumId w:val="13"/>
+  </w:num>
+  <w:num w:numId="34">
+    <w:abstractNumId w:val="16"/>
+  </w:num>
+  <w:num w:numId="35">
+    <w:abstractNumId w:val="8"/>
+  </w:num>
+  <w:num w:numId="36">
     <w:abstractNumId w:val="30"/>
   </w:num>
-  <w:num w:numId="11">
+  <w:num w:numId="37">
+    <w:abstractNumId w:val="21"/>
+  </w:num>
+  <w:num w:numId="38">
+    <w:abstractNumId w:val="14"/>
+  </w:num>
+  <w:num w:numId="39">
     <w:abstractNumId w:val="29"/>
   </w:num>
-  <w:num w:numId="12">
-    <w:abstractNumId w:val="22"/>
+  <w:num w:numId="40">
+    <w:abstractNumId w:val="39"/>
   </w:num>
-  <w:num w:numId="13">
-    <w:abstractNumId w:val="23"/>
-  </w:num>
-  <w:num w:numId="14">
-    <w:abstractNumId w:val="25"/>
-  </w:num>
-  <w:num w:numId="15">
-    <w:abstractNumId w:val="19"/>
-  </w:num>
-  <w:num w:numId="16">
-    <w:abstractNumId w:val="27"/>
-  </w:num>
-  <w:num w:numId="17">
-    <w:abstractNumId w:val="13"/>
-  </w:num>
-  <w:num w:numId="18">
-    <w:abstractNumId w:val="33"/>
-  </w:num>
-  <w:num w:numId="19">
-    <w:abstractNumId w:val="17"/>
-  </w:num>
-  <w:num w:numId="20">
-    <w:abstractNumId w:val="34"/>
-  </w:num>
-  <w:num w:numId="21">
-    <w:abstractNumId w:val="16"/>
-  </w:num>
-  <w:num w:numId="22">
-    <w:abstractNumId w:val="11"/>
-  </w:num>
-  <w:num w:numId="23">
-    <w:abstractNumId w:val="21"/>
-  </w:num>
-  <w:num w:numId="24">
-    <w:abstractNumId w:val="18"/>
-  </w:num>
-  <w:num w:numId="25">
-    <w:abstractNumId w:val="6"/>
-  </w:num>
-  <w:num w:numId="26">
-    <w:abstractNumId w:val="9"/>
-  </w:num>
-  <w:num w:numId="27">
-    <w:abstractNumId w:val="10"/>
-  </w:num>
-  <w:num w:numId="28">
-    <w:abstractNumId w:val="20"/>
-  </w:num>
-  <w:num w:numId="29">
-    <w:abstractNumId w:val="26"/>
-  </w:num>
-  <w:num w:numId="30">
-    <w:abstractNumId w:val="31"/>
-  </w:num>
-  <w:num w:numId="31">
-    <w:abstractNumId w:val="15"/>
-  </w:num>
-  <w:num w:numId="32">
-    <w:abstractNumId w:val="8"/>
-  </w:num>
-  <w:num w:numId="33">
-    <w:abstractNumId w:val="12"/>
-  </w:num>
-  <w:num w:numId="34">
-    <w:abstractNumId w:val="14"/>
-  </w:num>
-  <w:num w:numId="35">
-    <w:abstractNumId w:val="7"/>
+  <w:num w:numId="41">
+    <w:abstractNumId w:val="4"/>
   </w:num>
 </w:numbering>
 </file>
@@ -26798,7 +29446,7 @@
 </file>
 
 <file path=customXml/itemProps2.xml><?xml version="1.0" encoding="utf-8"?>
-<ds:datastoreItem xmlns:ds="http://schemas.openxmlformats.org/officeDocument/2006/customXml" ds:itemID="{62FB4179-01DF-4973-B702-A2D991636821}">
+<ds:datastoreItem xmlns:ds="http://schemas.openxmlformats.org/officeDocument/2006/customXml" ds:itemID="{865F488D-F7E3-4F52-8678-D657B4B59C67}">
   <ds:schemaRefs>
     <ds:schemaRef ds:uri="http://schemas.openxmlformats.org/officeDocument/2006/bibliography"/>
   </ds:schemaRefs>

</xml_diff>

<commit_message>
Ispravljena jedna gramatička greška
</commit_message>
<xml_diff>
--- a/Kvalitet podataka - Трајковић Филип 1574.docx
+++ b/Kvalitet podataka - Трајковић Филип 1574.docx
@@ -3697,8 +3697,6 @@
           <w:lang w:val="sr-Cyrl-RS"/>
         </w:rPr>
       </w:pPr>
-      <w:bookmarkStart w:id="2" w:name="_GoBack"/>
-      <w:bookmarkEnd w:id="2"/>
     </w:p>
     <w:p>
       <w:pPr>
@@ -3815,7 +3813,7 @@
           <w:lang w:val="sr-Cyrl-RS"/>
         </w:rPr>
       </w:pPr>
-      <w:bookmarkStart w:id="3" w:name="_Toc134275916"/>
+      <w:bookmarkStart w:id="2" w:name="_Toc134275916"/>
       <w:r>
         <w:rPr>
           <w:rFonts w:ascii="Times New Roman" w:hAnsi="Times New Roman" w:cs="Times New Roman"/>
@@ -3824,7 +3822,7 @@
         </w:rPr>
         <w:t>Појам квалитета података</w:t>
       </w:r>
-      <w:bookmarkEnd w:id="3"/>
+      <w:bookmarkEnd w:id="2"/>
     </w:p>
     <w:p>
       <w:pPr>
@@ -3866,7 +3864,18 @@
           <w:szCs w:val="18"/>
           <w:lang w:val="sr-Cyrl-RS"/>
         </w:rPr>
-        <w:t xml:space="preserve">Уколико се прикупљени подаци спадају у групу података који нису високог квалитета, процес даље анализе се мора обавити под високом дозом опреза </w:t>
+        <w:t xml:space="preserve">Уколико </w:t>
+      </w:r>
+      <w:bookmarkStart w:id="3" w:name="_GoBack"/>
+      <w:bookmarkEnd w:id="3"/>
+      <w:r>
+        <w:rPr>
+          <w:rFonts w:ascii="Times New Roman" w:hAnsi="Times New Roman"/>
+          <w:sz w:val="24"/>
+          <w:szCs w:val="18"/>
+          <w:lang w:val="sr-Cyrl-RS"/>
+        </w:rPr>
+        <w:t xml:space="preserve">прикупљени подаци спадају у групу података који нису високог квалитета, процес даље анализе се мора обавити под високом дозом опреза </w:t>
       </w:r>
       <w:r>
         <w:rPr>
@@ -29446,7 +29455,7 @@
 </file>
 
 <file path=customXml/itemProps2.xml><?xml version="1.0" encoding="utf-8"?>
-<ds:datastoreItem xmlns:ds="http://schemas.openxmlformats.org/officeDocument/2006/customXml" ds:itemID="{865F488D-F7E3-4F52-8678-D657B4B59C67}">
+<ds:datastoreItem xmlns:ds="http://schemas.openxmlformats.org/officeDocument/2006/customXml" ds:itemID="{31125B1D-990D-4B0B-8BF3-9C3BEA4775A5}">
   <ds:schemaRefs>
     <ds:schemaRef ds:uri="http://schemas.openxmlformats.org/officeDocument/2006/bibliography"/>
   </ds:schemaRefs>

</xml_diff>

<commit_message>
Testiranje filtriranog skupa podataka na primeru klasifikacije i regresije
</commit_message>
<xml_diff>
--- a/Kvalitet podataka - Трајковић Филип 1574.docx
+++ b/Kvalitet podataka - Трајковић Филип 1574.docx
@@ -24120,7 +24120,7 @@
                               </w14:shadow>
                               <w14:props3d w14:extrusionH="0" w14:contourW="0" w14:prstMaterial="clear"/>
                             </w:rPr>
-                            <w:t>24</w:t>
+                            <w:t>8</w:t>
                           </w:r>
                           <w:r>
                             <w:rPr>
@@ -24227,7 +24227,7 @@
                         </w14:shadow>
                         <w14:props3d w14:extrusionH="0" w14:contourW="0" w14:prstMaterial="clear"/>
                       </w:rPr>
-                      <w:t>24</w:t>
+                      <w:t>8</w:t>
                     </w:r>
                     <w:r>
                       <w:rPr>
@@ -29455,7 +29455,7 @@
 </file>
 
 <file path=customXml/itemProps2.xml><?xml version="1.0" encoding="utf-8"?>
-<ds:datastoreItem xmlns:ds="http://schemas.openxmlformats.org/officeDocument/2006/customXml" ds:itemID="{31125B1D-990D-4B0B-8BF3-9C3BEA4775A5}">
+<ds:datastoreItem xmlns:ds="http://schemas.openxmlformats.org/officeDocument/2006/customXml" ds:itemID="{63B8A45D-964D-43B4-871A-9A7B75129421}">
   <ds:schemaRefs>
     <ds:schemaRef ds:uri="http://schemas.openxmlformats.org/officeDocument/2006/bibliography"/>
   </ds:schemaRefs>

</xml_diff>